<commit_message>
Updated images to remove wrong font encoding
</commit_message>
<xml_diff>
--- a/doc/Tree_phrase.docx
+++ b/doc/Tree_phrase.docx
@@ -5,13 +5,10 @@
     <w:p>
       <w:bookmarkStart w:id="0" w:name="_GoBack"/>
       <w:r>
-        <w:rPr>
-          <w:noProof/>
-        </w:rPr>
         <w:drawing>
-          <wp:inline distT="0" distB="0" distL="0" distR="0" wp14:anchorId="53914536" wp14:editId="1A98077D">
-            <wp:extent cx="5486400" cy="3200400"/>
-            <wp:effectExtent l="0" t="0" r="0" b="25400"/>
+          <wp:inline distT="0" distB="0" distL="0" distR="0" wp14:anchorId="53914536" wp14:editId="60355A9D">
+            <wp:extent cx="5260625" cy="3200400"/>
+            <wp:effectExtent l="0" t="0" r="48260" b="0"/>
             <wp:docPr id="1" name="Diagram 1"/>
             <wp:cNvGraphicFramePr/>
             <a:graphic xmlns:a="http://schemas.openxmlformats.org/drawingml/2006/main">
@@ -193,7 +190,6 @@
   <w:style w:type="character" w:default="1" w:styleId="DefaultParagraphFont">
     <w:name w:val="Default Paragraph Font"/>
     <w:uiPriority w:val="1"/>
-    <w:semiHidden/>
     <w:unhideWhenUsed/>
   </w:style>
   <w:style w:type="table" w:default="1" w:styleId="TableNormal">
@@ -406,7 +402,6 @@
   <w:style w:type="character" w:default="1" w:styleId="DefaultParagraphFont">
     <w:name w:val="Default Paragraph Font"/>
     <w:uiPriority w:val="1"/>
-    <w:semiHidden/>
     <w:unhideWhenUsed/>
   </w:style>
   <w:style w:type="table" w:default="1" w:styleId="TableNormal">
@@ -1250,13 +1245,19 @@
         <a:lstStyle/>
         <a:p>
           <a:r>
-            <a:rPr lang="en-US" b="1"/>
+            <a:rPr lang="en-US" b="1">
+              <a:latin typeface="Times New Roman"/>
+              <a:cs typeface="Times New Roman"/>
+            </a:rPr>
             <a:t>Root Topic</a:t>
           </a:r>
         </a:p>
         <a:p>
           <a:r>
-            <a:rPr lang="en-US"/>
+            <a:rPr lang="en-US">
+              <a:latin typeface="Times New Roman"/>
+              <a:cs typeface="Times New Roman"/>
+            </a:rPr>
             <a:t>magnetic field, ground state, phase transition, monte carlo, correlation function</a:t>
           </a:r>
         </a:p>
@@ -1285,7 +1286,7 @@
       </dgm:t>
     </dgm:pt>
     <dgm:pt modelId="{2329A9B0-A1A0-C243-9411-5C99AD181869}">
-      <dgm:prSet phldrT="[Text]">
+      <dgm:prSet phldrT="[Text]" custT="1">
         <dgm:style>
           <a:lnRef idx="2">
             <a:schemeClr val="dk1"/>
@@ -1313,22 +1314,37 @@
         <a:lstStyle/>
         <a:p>
           <a:r>
-            <a:rPr lang="en-US" altLang="zh-CN" b="1"/>
+            <a:rPr lang="en-US" altLang="zh-CN" sz="600" b="1">
+              <a:latin typeface="Times New Roman"/>
+              <a:cs typeface="Times New Roman"/>
+            </a:rPr>
             <a:t>Ultracold</a:t>
           </a:r>
           <a:r>
-            <a:rPr lang="zh-CN" altLang="en-US" b="1"/>
+            <a:rPr lang="zh-CN" altLang="en-US" sz="600" b="1">
+              <a:latin typeface="Times New Roman"/>
+              <a:cs typeface="Times New Roman"/>
+            </a:rPr>
             <a:t> </a:t>
           </a:r>
           <a:r>
-            <a:rPr lang="en-US" altLang="zh-CN" b="1"/>
+            <a:rPr lang="en-US" altLang="zh-CN" sz="600" b="1">
+              <a:latin typeface="Times New Roman"/>
+              <a:cs typeface="Times New Roman"/>
+            </a:rPr>
             <a:t>Atoms &amp; Quantum Hall Effect</a:t>
           </a:r>
-          <a:endParaRPr lang="zh-CN" altLang="en-US" b="1"/>
+          <a:endParaRPr lang="zh-CN" altLang="en-US" sz="600" b="1">
+            <a:latin typeface="Times New Roman"/>
+            <a:cs typeface="Times New Roman"/>
+          </a:endParaRPr>
         </a:p>
         <a:p>
           <a:r>
-            <a:rPr lang="en-US"/>
+            <a:rPr lang="en-US" sz="600">
+              <a:latin typeface="Times New Roman"/>
+              <a:cs typeface="Times New Roman"/>
+            </a:rPr>
             <a:t>bose einstein, quantum hall, quantum hall effect, condensate bose einstein, fractional quantum hall</a:t>
           </a:r>
         </a:p>
@@ -1362,7 +1378,10 @@
         <a:bodyPr/>
         <a:lstStyle/>
         <a:p>
-          <a:endParaRPr lang="en-US"/>
+          <a:endParaRPr lang="en-US">
+            <a:latin typeface="Times New Roman"/>
+            <a:cs typeface="Times New Roman"/>
+          </a:endParaRPr>
         </a:p>
       </dgm:t>
     </dgm:pt>
@@ -1378,7 +1397,7 @@
       </dgm:t>
     </dgm:pt>
     <dgm:pt modelId="{871677E3-4742-7B4F-8D26-88543DC7E924}">
-      <dgm:prSet phldrT="[Text]">
+      <dgm:prSet phldrT="[Text]" custT="1">
         <dgm:style>
           <a:lnRef idx="2">
             <a:schemeClr val="dk1"/>
@@ -1406,21 +1425,30 @@
         <a:lstStyle/>
         <a:p>
           <a:r>
-            <a:rPr lang="en-US" altLang="zh-CN" b="1"/>
+            <a:rPr lang="en-US" altLang="zh-CN" sz="600" b="1">
+              <a:latin typeface="Times New Roman"/>
+              <a:cs typeface="Times New Roman"/>
+            </a:rPr>
             <a:t>BEC</a:t>
           </a:r>
-          <a:endParaRPr lang="zh-CN" altLang="en-US" b="1"/>
+          <a:endParaRPr lang="zh-CN" altLang="en-US" sz="600" b="1">
+            <a:latin typeface="Times New Roman"/>
+            <a:cs typeface="Times New Roman"/>
+          </a:endParaRPr>
         </a:p>
         <a:p>
           <a:r>
-            <a:rPr lang="en-US"/>
-            <a:t>bose ga, gros pitaevskii, scattering length, trapped condensate, dilute bose ga</a:t>
+            <a:rPr lang="en-US" sz="600">
+              <a:latin typeface="Times New Roman"/>
+              <a:cs typeface="Times New Roman"/>
+            </a:rPr>
+            <a:t>bose ga, gros pitaevskii, scattering length, trapped condensate, dilute bose gas</a:t>
           </a:r>
         </a:p>
       </dgm:t>
     </dgm:pt>
     <dgm:pt modelId="{D3362733-F85D-294B-A942-FE4BB35E65B9}" type="parTrans" cxnId="{5988DDE2-E700-7F44-88AD-C72FA8C0AF9A}">
-      <dgm:prSet>
+      <dgm:prSet custT="1">
         <dgm:style>
           <a:lnRef idx="2">
             <a:schemeClr val="dk1"/>
@@ -1447,7 +1475,10 @@
         <a:bodyPr/>
         <a:lstStyle/>
         <a:p>
-          <a:endParaRPr lang="en-US"/>
+          <a:endParaRPr lang="en-US" sz="600">
+            <a:latin typeface="Times New Roman"/>
+            <a:cs typeface="Times New Roman"/>
+          </a:endParaRPr>
         </a:p>
       </dgm:t>
     </dgm:pt>
@@ -1463,7 +1494,7 @@
       </dgm:t>
     </dgm:pt>
     <dgm:pt modelId="{FC9A2176-D05E-7645-B6B8-F414EE48B621}">
-      <dgm:prSet phldrT="[Text]">
+      <dgm:prSet phldrT="[Text]" custT="1">
         <dgm:style>
           <a:lnRef idx="2">
             <a:schemeClr val="dk1"/>
@@ -1487,21 +1518,30 @@
         <a:lstStyle/>
         <a:p>
           <a:r>
-            <a:rPr lang="en-US" altLang="zh-CN" b="1"/>
+            <a:rPr lang="en-US" altLang="zh-CN" sz="600" b="1">
+              <a:latin typeface="Times New Roman"/>
+              <a:cs typeface="Times New Roman"/>
+            </a:rPr>
             <a:t>BEC Experiments</a:t>
           </a:r>
-          <a:endParaRPr lang="zh-CN" altLang="en-US" b="1"/>
+          <a:endParaRPr lang="zh-CN" altLang="en-US" sz="600" b="1">
+            <a:latin typeface="Times New Roman"/>
+            <a:cs typeface="Times New Roman"/>
+          </a:endParaRPr>
         </a:p>
         <a:p>
           <a:r>
-            <a:rPr lang="en-US"/>
+            <a:rPr lang="en-US" sz="600">
+              <a:latin typeface="Times New Roman"/>
+              <a:cs typeface="Times New Roman"/>
+            </a:rPr>
             <a:t>optical lattice, matter wave, dark soliton, optical lattice bose einstein, state bose einstein</a:t>
           </a:r>
         </a:p>
       </dgm:t>
     </dgm:pt>
     <dgm:pt modelId="{6CFE981F-0DEC-9540-A7D3-D7D1542AD22E}" type="parTrans" cxnId="{3556BE3F-2B6F-3548-BE3A-EED091139887}">
-      <dgm:prSet>
+      <dgm:prSet custT="1">
         <dgm:style>
           <a:lnRef idx="2">
             <a:schemeClr val="dk1"/>
@@ -1528,7 +1568,10 @@
         <a:bodyPr/>
         <a:lstStyle/>
         <a:p>
-          <a:endParaRPr lang="en-US"/>
+          <a:endParaRPr lang="en-US" sz="600">
+            <a:latin typeface="Times New Roman"/>
+            <a:cs typeface="Times New Roman"/>
+          </a:endParaRPr>
         </a:p>
       </dgm:t>
     </dgm:pt>
@@ -1544,7 +1587,7 @@
       </dgm:t>
     </dgm:pt>
     <dgm:pt modelId="{9428D7B4-1F5F-544E-828C-CCD7BE553D0B}">
-      <dgm:prSet phldrT="[Text]">
+      <dgm:prSet phldrT="[Text]" custT="1">
         <dgm:style>
           <a:lnRef idx="2">
             <a:schemeClr val="dk1"/>
@@ -1572,20 +1615,26 @@
         <a:lstStyle/>
         <a:p>
           <a:r>
-            <a:rPr lang="en-US" b="1"/>
+            <a:rPr lang="en-US" sz="600" b="1">
+              <a:latin typeface="Times New Roman"/>
+              <a:cs typeface="Times New Roman"/>
+            </a:rPr>
             <a:t>BEC with Interactions</a:t>
           </a:r>
         </a:p>
         <a:p>
           <a:r>
-            <a:rPr lang="en-US"/>
+            <a:rPr lang="en-US" sz="600">
+              <a:latin typeface="Times New Roman"/>
+              <a:cs typeface="Times New Roman"/>
+            </a:rPr>
             <a:t>interaction bose einstein, critical velocity, attractive interaction bose einstein, nonlinear schrodinger equation, interaction bose</a:t>
           </a:r>
         </a:p>
       </dgm:t>
     </dgm:pt>
     <dgm:pt modelId="{56EB9E93-828C-A348-B51F-851138D44831}" type="parTrans" cxnId="{A199B1DF-C933-B04F-9525-7FB3AADA6746}">
-      <dgm:prSet>
+      <dgm:prSet custT="1">
         <dgm:style>
           <a:lnRef idx="2">
             <a:schemeClr val="dk1"/>
@@ -1612,7 +1661,10 @@
         <a:bodyPr/>
         <a:lstStyle/>
         <a:p>
-          <a:endParaRPr lang="en-US"/>
+          <a:endParaRPr lang="en-US" sz="600">
+            <a:latin typeface="Times New Roman"/>
+            <a:cs typeface="Times New Roman"/>
+          </a:endParaRPr>
         </a:p>
       </dgm:t>
     </dgm:pt>
@@ -1628,7 +1680,7 @@
       </dgm:t>
     </dgm:pt>
     <dgm:pt modelId="{A57CDE0F-974F-CB41-BB2F-FF47ED3F996F}">
-      <dgm:prSet phldrT="[Text]">
+      <dgm:prSet phldrT="[Text]" custT="1">
         <dgm:style>
           <a:lnRef idx="2">
             <a:schemeClr val="dk1"/>
@@ -1656,20 +1708,26 @@
         <a:lstStyle/>
         <a:p>
           <a:r>
-            <a:rPr lang="en-US" b="1"/>
+            <a:rPr lang="en-US" sz="600" b="1">
+              <a:latin typeface="Times New Roman"/>
+              <a:cs typeface="Times New Roman"/>
+            </a:rPr>
             <a:t>Quantum Hall Effect</a:t>
           </a:r>
         </a:p>
         <a:p>
           <a:r>
-            <a:rPr lang="en-US"/>
+            <a:rPr lang="en-US" sz="600">
+              <a:latin typeface="Times New Roman"/>
+              <a:cs typeface="Times New Roman"/>
+            </a:rPr>
             <a:t>landau level, lowest landau level, lowest landau, strong magnetic field, filling factor</a:t>
           </a:r>
         </a:p>
       </dgm:t>
     </dgm:pt>
     <dgm:pt modelId="{8C94BB19-2557-7D4A-8095-3694DAE1F8C6}" type="parTrans" cxnId="{FF839D4F-AF92-9E42-AFA4-A91D398F4262}">
-      <dgm:prSet>
+      <dgm:prSet custT="1">
         <dgm:style>
           <a:lnRef idx="2">
             <a:schemeClr val="dk1"/>
@@ -1696,7 +1754,10 @@
         <a:bodyPr/>
         <a:lstStyle/>
         <a:p>
-          <a:endParaRPr lang="en-US"/>
+          <a:endParaRPr lang="en-US" sz="600">
+            <a:latin typeface="Times New Roman"/>
+            <a:cs typeface="Times New Roman"/>
+          </a:endParaRPr>
         </a:p>
       </dgm:t>
     </dgm:pt>
@@ -1712,7 +1773,7 @@
       </dgm:t>
     </dgm:pt>
     <dgm:pt modelId="{1170C6B4-4D6D-5344-9ABF-BF0E3BA8B72E}">
-      <dgm:prSet phldrT="[Text]">
+      <dgm:prSet phldrT="[Text]" custT="1">
         <dgm:style>
           <a:lnRef idx="2">
             <a:schemeClr val="dk1"/>
@@ -1740,20 +1801,26 @@
         <a:lstStyle/>
         <a:p>
           <a:r>
-            <a:rPr lang="en-US" b="1"/>
+            <a:rPr lang="en-US" sz="600" b="1">
+              <a:latin typeface="Times New Roman"/>
+              <a:cs typeface="Times New Roman"/>
+            </a:rPr>
             <a:t>Quantum hall Effect</a:t>
           </a:r>
         </a:p>
         <a:p>
           <a:r>
-            <a:rPr lang="en-US"/>
+            <a:rPr lang="en-US" sz="600">
+              <a:latin typeface="Times New Roman"/>
+              <a:cs typeface="Times New Roman"/>
+            </a:rPr>
             <a:t>composite fermion, quantum hall system, hall system, quantum hall regime, hall regime</a:t>
           </a:r>
         </a:p>
       </dgm:t>
     </dgm:pt>
     <dgm:pt modelId="{0055C235-8628-D546-B240-05BA09A5F5F2}" type="parTrans" cxnId="{96DE7C5D-14A1-564E-A4F0-F8F0938D0D9A}">
-      <dgm:prSet>
+      <dgm:prSet custT="1">
         <dgm:style>
           <a:lnRef idx="2">
             <a:schemeClr val="dk1"/>
@@ -1780,7 +1847,10 @@
         <a:bodyPr/>
         <a:lstStyle/>
         <a:p>
-          <a:endParaRPr lang="en-US"/>
+          <a:endParaRPr lang="en-US" sz="600">
+            <a:latin typeface="Times New Roman"/>
+            <a:cs typeface="Times New Roman"/>
+          </a:endParaRPr>
         </a:p>
       </dgm:t>
     </dgm:pt>
@@ -1796,7 +1866,7 @@
       </dgm:t>
     </dgm:pt>
     <dgm:pt modelId="{230F6D10-6801-7545-BB06-5FB9B342D4F2}">
-      <dgm:prSet phldrT="[Text]">
+      <dgm:prSet phldrT="[Text]" custT="1">
         <dgm:style>
           <a:lnRef idx="2">
             <a:schemeClr val="dk1"/>
@@ -1824,20 +1894,26 @@
         <a:lstStyle/>
         <a:p>
           <a:r>
-            <a:rPr lang="en-US" b="1"/>
+            <a:rPr lang="en-US" sz="600" b="1">
+              <a:latin typeface="Times New Roman"/>
+              <a:cs typeface="Times New Roman"/>
+            </a:rPr>
             <a:t>Fractional Quantum Hall Effect</a:t>
           </a:r>
         </a:p>
         <a:p>
           <a:r>
-            <a:rPr lang="en-US"/>
+            <a:rPr lang="en-US" sz="600">
+              <a:latin typeface="Times New Roman"/>
+              <a:cs typeface="Times New Roman"/>
+            </a:rPr>
             <a:t>exclusion statistic, fractional exclusion statistic, fractional exclusion, virial coefficient, second virial coefficient</a:t>
           </a:r>
         </a:p>
       </dgm:t>
     </dgm:pt>
     <dgm:pt modelId="{135DD985-3696-8047-AD0B-75F382C815DA}" type="parTrans" cxnId="{7011D2C2-1301-D849-8B85-625D8C495157}">
-      <dgm:prSet>
+      <dgm:prSet custT="1">
         <dgm:style>
           <a:lnRef idx="2">
             <a:schemeClr val="dk1"/>
@@ -1864,7 +1940,10 @@
         <a:bodyPr/>
         <a:lstStyle/>
         <a:p>
-          <a:endParaRPr lang="en-US"/>
+          <a:endParaRPr lang="en-US" sz="600">
+            <a:latin typeface="Times New Roman"/>
+            <a:cs typeface="Times New Roman"/>
+          </a:endParaRPr>
         </a:p>
       </dgm:t>
     </dgm:pt>
@@ -1880,7 +1959,7 @@
       </dgm:t>
     </dgm:pt>
     <dgm:pt modelId="{A5ADBA9C-86D2-D14E-9676-332AE3AC69D2}">
-      <dgm:prSet phldrT="[Text]">
+      <dgm:prSet phldrT="[Text]" custT="1">
         <dgm:style>
           <a:lnRef idx="2">
             <a:schemeClr val="dk1"/>
@@ -1908,20 +1987,26 @@
         <a:lstStyle/>
         <a:p>
           <a:r>
-            <a:rPr lang="en-US" b="1"/>
+            <a:rPr lang="en-US" sz="600" b="1">
+              <a:latin typeface="Times New Roman"/>
+              <a:cs typeface="Times New Roman"/>
+            </a:rPr>
             <a:t>Landau Level</a:t>
           </a:r>
         </a:p>
         <a:p>
           <a:r>
-            <a:rPr lang="en-US"/>
+            <a:rPr lang="en-US" sz="600">
+              <a:latin typeface="Times New Roman"/>
+              <a:cs typeface="Times New Roman"/>
+            </a:rPr>
             <a:t>extended state, lowest landau level approximation, wigner solid, soliton lattice, conjugated polymer</a:t>
           </a:r>
         </a:p>
       </dgm:t>
     </dgm:pt>
     <dgm:pt modelId="{DD2F4F2A-9FD2-334B-90FD-AD7FCAA7C0D1}" type="parTrans" cxnId="{8FC1F67A-75DE-A14B-B5BE-D046EE11CFD3}">
-      <dgm:prSet>
+      <dgm:prSet custT="1">
         <dgm:style>
           <a:lnRef idx="2">
             <a:schemeClr val="dk1"/>
@@ -1948,7 +2033,10 @@
         <a:bodyPr/>
         <a:lstStyle/>
         <a:p>
-          <a:endParaRPr lang="en-US"/>
+          <a:endParaRPr lang="en-US" sz="600">
+            <a:latin typeface="Times New Roman"/>
+            <a:cs typeface="Times New Roman"/>
+          </a:endParaRPr>
         </a:p>
       </dgm:t>
     </dgm:pt>
@@ -1964,7 +2052,7 @@
       </dgm:t>
     </dgm:pt>
     <dgm:pt modelId="{1DAC9014-FCE4-FF4E-8EA8-2A451B0104D0}">
-      <dgm:prSet phldrT="[Text]">
+      <dgm:prSet phldrT="[Text]" custT="1">
         <dgm:style>
           <a:lnRef idx="2">
             <a:schemeClr val="dk1"/>
@@ -1992,14 +2080,23 @@
         <a:lstStyle/>
         <a:p>
           <a:r>
-            <a:rPr lang="en-US" altLang="zh-CN" b="1"/>
+            <a:rPr lang="en-US" altLang="zh-CN" sz="600" b="1">
+              <a:latin typeface="Times New Roman"/>
+              <a:cs typeface="Times New Roman"/>
+            </a:rPr>
             <a:t>Superconductivity</a:t>
           </a:r>
-          <a:endParaRPr lang="zh-CN" altLang="en-US" b="1"/>
+          <a:endParaRPr lang="zh-CN" altLang="en-US" sz="600" b="1">
+            <a:latin typeface="Times New Roman"/>
+            <a:cs typeface="Times New Roman"/>
+          </a:endParaRPr>
         </a:p>
         <a:p>
           <a:r>
-            <a:rPr lang="en-US"/>
+            <a:rPr lang="en-US" sz="600">
+              <a:latin typeface="Times New Roman"/>
+              <a:cs typeface="Times New Roman"/>
+            </a:rPr>
             <a:t>order parameter, normal state, fermi surface, high temperature superconductor, superconducting state</a:t>
           </a:r>
         </a:p>
@@ -2033,7 +2130,10 @@
         <a:bodyPr/>
         <a:lstStyle/>
         <a:p>
-          <a:endParaRPr lang="en-US"/>
+          <a:endParaRPr lang="en-US">
+            <a:latin typeface="Times New Roman"/>
+            <a:cs typeface="Times New Roman"/>
+          </a:endParaRPr>
         </a:p>
       </dgm:t>
     </dgm:pt>
@@ -2049,7 +2149,7 @@
       </dgm:t>
     </dgm:pt>
     <dgm:pt modelId="{BC4EBE7A-CFC5-FB42-B227-6076070C6657}">
-      <dgm:prSet phldrT="[Text]">
+      <dgm:prSet phldrT="[Text]" custT="1">
         <dgm:style>
           <a:lnRef idx="2">
             <a:schemeClr val="dk1"/>
@@ -2077,13 +2177,19 @@
         <a:lstStyle/>
         <a:p>
           <a:r>
-            <a:rPr lang="en-US" b="1"/>
+            <a:rPr lang="en-US" sz="600" b="1">
+              <a:latin typeface="Times New Roman"/>
+              <a:cs typeface="Times New Roman"/>
+            </a:rPr>
             <a:t>Spin Systems</a:t>
           </a:r>
         </a:p>
         <a:p>
           <a:r>
-            <a:rPr lang="en-US"/>
+            <a:rPr lang="en-US" sz="600">
+              <a:latin typeface="Times New Roman"/>
+              <a:cs typeface="Times New Roman"/>
+            </a:rPr>
             <a:t>spin chain, heisenberg chain, quantum spin, quantum spin chain, nonlinear sigma model</a:t>
           </a:r>
         </a:p>
@@ -2117,7 +2223,10 @@
         <a:bodyPr/>
         <a:lstStyle/>
         <a:p>
-          <a:endParaRPr lang="en-US"/>
+          <a:endParaRPr lang="en-US">
+            <a:latin typeface="Times New Roman"/>
+            <a:cs typeface="Times New Roman"/>
+          </a:endParaRPr>
         </a:p>
       </dgm:t>
     </dgm:pt>
@@ -2133,7 +2242,7 @@
       </dgm:t>
     </dgm:pt>
     <dgm:pt modelId="{26492718-7E12-084A-86F1-80570DA62E36}">
-      <dgm:prSet phldrT="[Text]">
+      <dgm:prSet phldrT="[Text]" custT="1">
         <dgm:style>
           <a:lnRef idx="2">
             <a:schemeClr val="dk1"/>
@@ -2161,13 +2270,19 @@
         <a:lstStyle/>
         <a:p>
           <a:r>
-            <a:rPr lang="en-US" b="1"/>
+            <a:rPr lang="en-US" sz="600" b="1">
+              <a:latin typeface="Times New Roman"/>
+              <a:cs typeface="Times New Roman"/>
+            </a:rPr>
             <a:t>Phase Transition</a:t>
           </a:r>
         </a:p>
         <a:p>
           <a:r>
-            <a:rPr lang="en-US"/>
+            <a:rPr lang="en-US" sz="600">
+              <a:latin typeface="Times New Roman"/>
+              <a:cs typeface="Times New Roman"/>
+            </a:rPr>
             <a:t>renormalization group, fixed point, scalar field theory, scalar field, replica symmetry</a:t>
           </a:r>
         </a:p>
@@ -2201,7 +2316,10 @@
         <a:bodyPr/>
         <a:lstStyle/>
         <a:p>
-          <a:endParaRPr lang="en-US"/>
+          <a:endParaRPr lang="en-US">
+            <a:latin typeface="Times New Roman"/>
+            <a:cs typeface="Times New Roman"/>
+          </a:endParaRPr>
         </a:p>
       </dgm:t>
     </dgm:pt>
@@ -2245,7 +2363,10 @@
         <a:lstStyle/>
         <a:p>
           <a:r>
-            <a:rPr lang="en-US" altLang="zh-CN" sz="800" b="1"/>
+            <a:rPr lang="en-US" altLang="zh-CN" sz="600" b="1">
+              <a:latin typeface="Times New Roman"/>
+              <a:cs typeface="Times New Roman"/>
+            </a:rPr>
             <a:t>... ...</a:t>
           </a:r>
         </a:p>
@@ -2264,7 +2385,10 @@
         <a:bodyPr/>
         <a:lstStyle/>
         <a:p>
-          <a:endParaRPr lang="en-US"/>
+          <a:endParaRPr lang="en-US">
+            <a:latin typeface="Times New Roman"/>
+            <a:cs typeface="Times New Roman"/>
+          </a:endParaRPr>
         </a:p>
       </dgm:t>
     </dgm:pt>
@@ -2280,7 +2404,7 @@
       </dgm:t>
     </dgm:pt>
     <dgm:pt modelId="{3883A8FE-31C3-EC48-8FB6-E691BCD74BE9}">
-      <dgm:prSet phldrT="[Text]">
+      <dgm:prSet phldrT="[Text]" custT="1">
         <dgm:style>
           <a:lnRef idx="2">
             <a:schemeClr val="dk1"/>
@@ -2308,20 +2432,26 @@
         <a:lstStyle/>
         <a:p>
           <a:r>
-            <a:rPr lang="en-US" b="1"/>
+            <a:rPr lang="en-US" sz="600" b="1">
+              <a:latin typeface="Times New Roman"/>
+              <a:cs typeface="Times New Roman"/>
+            </a:rPr>
             <a:t>Quantum Hall Fliud</a:t>
           </a:r>
         </a:p>
         <a:p>
           <a:r>
-            <a:rPr lang="en-US"/>
+            <a:rPr lang="en-US" sz="600">
+              <a:latin typeface="Times New Roman"/>
+              <a:cs typeface="Times New Roman"/>
+            </a:rPr>
             <a:t>quantum hall fluid, hall fluid, incompressible quantum, incompressible quantum hall, minimal model</a:t>
           </a:r>
         </a:p>
       </dgm:t>
     </dgm:pt>
     <dgm:pt modelId="{907AC77F-6F16-4742-A18D-456A4A706DB2}" type="parTrans" cxnId="{16304980-5422-6645-9E6B-53F2EB8F4D80}">
-      <dgm:prSet/>
+      <dgm:prSet custT="1"/>
       <dgm:spPr>
         <a:ln w="3175" cmpd="sng">
           <a:solidFill>
@@ -2333,7 +2463,10 @@
         <a:bodyPr/>
         <a:lstStyle/>
         <a:p>
-          <a:endParaRPr lang="en-US"/>
+          <a:endParaRPr lang="en-US" sz="600">
+            <a:latin typeface="Times New Roman"/>
+            <a:cs typeface="Times New Roman"/>
+          </a:endParaRPr>
         </a:p>
       </dgm:t>
     </dgm:pt>
@@ -2349,7 +2482,7 @@
       </dgm:t>
     </dgm:pt>
     <dgm:pt modelId="{C2D6BCCB-0373-004D-9614-BB3BC030DA17}">
-      <dgm:prSet phldrT="[Text]">
+      <dgm:prSet phldrT="[Text]" custT="1">
         <dgm:style>
           <a:lnRef idx="2">
             <a:schemeClr val="dk1"/>
@@ -2377,20 +2510,26 @@
         <a:lstStyle/>
         <a:p>
           <a:r>
-            <a:rPr lang="en-US" b="1"/>
+            <a:rPr lang="en-US" sz="600" b="1">
+              <a:latin typeface="Times New Roman"/>
+              <a:cs typeface="Times New Roman"/>
+            </a:rPr>
             <a:t>Conformal Filed Theory</a:t>
           </a:r>
         </a:p>
         <a:p>
           <a:r>
-            <a:rPr lang="en-US"/>
+            <a:rPr lang="en-US" sz="600">
+              <a:latin typeface="Times New Roman"/>
+              <a:cs typeface="Times New Roman"/>
+            </a:rPr>
             <a:t>conformal field theory, conformal field, logarithmic conformal field theory, quantum hall transition, integer quantum hall transition</a:t>
           </a:r>
         </a:p>
       </dgm:t>
     </dgm:pt>
     <dgm:pt modelId="{CA2596C9-D948-7F46-9365-AF48FC98ED29}" type="parTrans" cxnId="{9C9DD4FD-9BB2-B843-B5EE-49A6B74277B2}">
-      <dgm:prSet/>
+      <dgm:prSet custT="1"/>
       <dgm:spPr>
         <a:ln w="3175" cmpd="sng">
           <a:solidFill>
@@ -2402,7 +2541,10 @@
         <a:bodyPr/>
         <a:lstStyle/>
         <a:p>
-          <a:endParaRPr lang="en-US"/>
+          <a:endParaRPr lang="en-US" sz="600">
+            <a:latin typeface="Times New Roman"/>
+            <a:cs typeface="Times New Roman"/>
+          </a:endParaRPr>
         </a:p>
       </dgm:t>
     </dgm:pt>
@@ -2418,7 +2560,7 @@
       </dgm:t>
     </dgm:pt>
     <dgm:pt modelId="{427ABBAF-6573-6B4F-992E-9A90A91F37C8}">
-      <dgm:prSet phldrT="[Text]">
+      <dgm:prSet phldrT="[Text]" custT="1">
         <dgm:style>
           <a:lnRef idx="2">
             <a:schemeClr val="dk1"/>
@@ -2446,20 +2588,26 @@
         <a:lstStyle/>
         <a:p>
           <a:r>
-            <a:rPr lang="en-US" b="1"/>
+            <a:rPr lang="en-US" sz="600" b="1">
+              <a:latin typeface="Times New Roman"/>
+              <a:cs typeface="Times New Roman"/>
+            </a:rPr>
             <a:t>Spin Scattering</a:t>
           </a:r>
         </a:p>
         <a:p>
           <a:r>
-            <a:rPr lang="en-US"/>
+            <a:rPr lang="en-US" sz="600">
+              <a:latin typeface="Times New Roman"/>
+              <a:cs typeface="Times New Roman"/>
+            </a:rPr>
             <a:t>spin dephasing, spin dephasing time, spin polarization, quantum well, dephasing time</a:t>
           </a:r>
         </a:p>
       </dgm:t>
     </dgm:pt>
     <dgm:pt modelId="{FE19F166-EB76-874E-B38B-561A24F43846}" type="parTrans" cxnId="{2DC70A40-E1BA-5046-B62C-A2E884A43EB7}">
-      <dgm:prSet/>
+      <dgm:prSet custT="1"/>
       <dgm:spPr>
         <a:ln w="3175" cmpd="sng">
           <a:solidFill>
@@ -2471,7 +2619,10 @@
         <a:bodyPr/>
         <a:lstStyle/>
         <a:p>
-          <a:endParaRPr lang="en-US"/>
+          <a:endParaRPr lang="en-US" sz="600">
+            <a:latin typeface="Times New Roman"/>
+            <a:cs typeface="Times New Roman"/>
+          </a:endParaRPr>
         </a:p>
       </dgm:t>
     </dgm:pt>
@@ -2487,7 +2638,7 @@
       </dgm:t>
     </dgm:pt>
     <dgm:pt modelId="{E57CCD79-41C7-4745-B491-CB7F2A299303}">
-      <dgm:prSet phldrT="[Text]">
+      <dgm:prSet phldrT="[Text]" custT="1">
         <dgm:style>
           <a:lnRef idx="2">
             <a:schemeClr val="dk1"/>
@@ -2515,22 +2666,37 @@
         <a:lstStyle/>
         <a:p>
           <a:r>
-            <a:rPr lang="en-US" altLang="zh-CN" b="1"/>
+            <a:rPr lang="en-US" altLang="zh-CN" sz="600" b="1">
+              <a:latin typeface="Times New Roman"/>
+              <a:cs typeface="Times New Roman"/>
+            </a:rPr>
             <a:t>Statistical</a:t>
           </a:r>
           <a:r>
-            <a:rPr lang="zh-CN" altLang="en-US" b="1"/>
+            <a:rPr lang="zh-CN" altLang="en-US" sz="600" b="1">
+              <a:latin typeface="Times New Roman"/>
+              <a:cs typeface="Times New Roman"/>
+            </a:rPr>
             <a:t> </a:t>
           </a:r>
           <a:r>
-            <a:rPr lang="en-US" altLang="zh-CN" b="1"/>
+            <a:rPr lang="en-US" altLang="zh-CN" sz="600" b="1">
+              <a:latin typeface="Times New Roman"/>
+              <a:cs typeface="Times New Roman"/>
+            </a:rPr>
             <a:t>Mechanics</a:t>
           </a:r>
-          <a:endParaRPr lang="zh-CN" altLang="en-US" b="1"/>
+          <a:endParaRPr lang="zh-CN" altLang="en-US" sz="600" b="1">
+            <a:latin typeface="Times New Roman"/>
+            <a:cs typeface="Times New Roman"/>
+          </a:endParaRPr>
         </a:p>
         <a:p>
           <a:r>
-            <a:rPr lang="en-US"/>
+            <a:rPr lang="en-US" sz="600">
+              <a:latin typeface="Times New Roman"/>
+              <a:cs typeface="Times New Roman"/>
+            </a:rPr>
             <a:t>random matrix, random matrix theory, matrix theory, quantum chao, level spacing</a:t>
           </a:r>
         </a:p>
@@ -2549,7 +2715,10 @@
         <a:bodyPr/>
         <a:lstStyle/>
         <a:p>
-          <a:endParaRPr lang="en-US"/>
+          <a:endParaRPr lang="en-US">
+            <a:latin typeface="Times New Roman"/>
+            <a:cs typeface="Times New Roman"/>
+          </a:endParaRPr>
         </a:p>
       </dgm:t>
     </dgm:pt>
@@ -2633,7 +2802,7 @@
       <dgm:spPr/>
     </dgm:pt>
     <dgm:pt modelId="{10B75E48-5EB1-8147-B9F7-F3570F7A86A3}" type="pres">
-      <dgm:prSet presAssocID="{BC4EBE7A-CFC5-FB42-B227-6076070C6657}" presName="LevelTwoTextNode" presStyleLbl="node2" presStyleIdx="0" presStyleCnt="6">
+      <dgm:prSet presAssocID="{BC4EBE7A-CFC5-FB42-B227-6076070C6657}" presName="LevelTwoTextNode" presStyleLbl="node2" presStyleIdx="0" presStyleCnt="6" custScaleX="114930">
         <dgm:presLayoutVars>
           <dgm:chPref val="3"/>
         </dgm:presLayoutVars>
@@ -2678,7 +2847,7 @@
       <dgm:spPr/>
     </dgm:pt>
     <dgm:pt modelId="{325D5DBC-2277-2449-ABC5-9C0AF66A2E0D}" type="pres">
-      <dgm:prSet presAssocID="{26492718-7E12-084A-86F1-80570DA62E36}" presName="LevelTwoTextNode" presStyleLbl="node2" presStyleIdx="1" presStyleCnt="6">
+      <dgm:prSet presAssocID="{26492718-7E12-084A-86F1-80570DA62E36}" presName="LevelTwoTextNode" presStyleLbl="node2" presStyleIdx="1" presStyleCnt="6" custScaleX="114930">
         <dgm:presLayoutVars>
           <dgm:chPref val="3"/>
         </dgm:presLayoutVars>
@@ -2723,7 +2892,7 @@
       <dgm:spPr/>
     </dgm:pt>
     <dgm:pt modelId="{ABBF1B75-D44B-E747-8ADE-9AE943750049}" type="pres">
-      <dgm:prSet presAssocID="{2329A9B0-A1A0-C243-9411-5C99AD181869}" presName="LevelTwoTextNode" presStyleLbl="node2" presStyleIdx="2" presStyleCnt="6">
+      <dgm:prSet presAssocID="{2329A9B0-A1A0-C243-9411-5C99AD181869}" presName="LevelTwoTextNode" presStyleLbl="node2" presStyleIdx="2" presStyleCnt="6" custScaleX="114930">
         <dgm:presLayoutVars>
           <dgm:chPref val="3"/>
         </dgm:presLayoutVars>
@@ -2813,7 +2982,7 @@
       <dgm:spPr/>
     </dgm:pt>
     <dgm:pt modelId="{00DC5D98-F6C3-4243-AE53-58CE3811E38C}" type="pres">
-      <dgm:prSet presAssocID="{FC9A2176-D05E-7645-B6B8-F414EE48B621}" presName="LevelTwoTextNode" presStyleLbl="node4" presStyleIdx="0" presStyleCnt="7">
+      <dgm:prSet presAssocID="{FC9A2176-D05E-7645-B6B8-F414EE48B621}" presName="LevelTwoTextNode" presStyleLbl="node4" presStyleIdx="0" presStyleCnt="7" custScaleX="127164">
         <dgm:presLayoutVars>
           <dgm:chPref val="3"/>
         </dgm:presLayoutVars>
@@ -2858,7 +3027,7 @@
       <dgm:spPr/>
     </dgm:pt>
     <dgm:pt modelId="{CFA623DC-4EF6-3F4C-AD72-5E92E2D14256}" type="pres">
-      <dgm:prSet presAssocID="{9428D7B4-1F5F-544E-828C-CCD7BE553D0B}" presName="LevelTwoTextNode" presStyleLbl="node4" presStyleIdx="1" presStyleCnt="7">
+      <dgm:prSet presAssocID="{9428D7B4-1F5F-544E-828C-CCD7BE553D0B}" presName="LevelTwoTextNode" presStyleLbl="node4" presStyleIdx="1" presStyleCnt="7" custScaleX="127164">
         <dgm:presLayoutVars>
           <dgm:chPref val="3"/>
         </dgm:presLayoutVars>
@@ -2948,7 +3117,7 @@
       <dgm:spPr/>
     </dgm:pt>
     <dgm:pt modelId="{5B5670C3-AF3F-2D44-BD97-CC7BF0EE63BA}" type="pres">
-      <dgm:prSet presAssocID="{1170C6B4-4D6D-5344-9ABF-BF0E3BA8B72E}" presName="LevelTwoTextNode" presStyleLbl="node4" presStyleIdx="2" presStyleCnt="7">
+      <dgm:prSet presAssocID="{1170C6B4-4D6D-5344-9ABF-BF0E3BA8B72E}" presName="LevelTwoTextNode" presStyleLbl="node4" presStyleIdx="2" presStyleCnt="7" custScaleX="127164">
         <dgm:presLayoutVars>
           <dgm:chPref val="3"/>
         </dgm:presLayoutVars>
@@ -2993,7 +3162,7 @@
       <dgm:spPr/>
     </dgm:pt>
     <dgm:pt modelId="{7C28F5C3-3EB8-3E43-BB7D-F38CAB4C870E}" type="pres">
-      <dgm:prSet presAssocID="{230F6D10-6801-7545-BB06-5FB9B342D4F2}" presName="LevelTwoTextNode" presStyleLbl="node4" presStyleIdx="3" presStyleCnt="7">
+      <dgm:prSet presAssocID="{230F6D10-6801-7545-BB06-5FB9B342D4F2}" presName="LevelTwoTextNode" presStyleLbl="node4" presStyleIdx="3" presStyleCnt="7" custScaleX="127164">
         <dgm:presLayoutVars>
           <dgm:chPref val="3"/>
         </dgm:presLayoutVars>
@@ -3038,7 +3207,7 @@
       <dgm:spPr/>
     </dgm:pt>
     <dgm:pt modelId="{AB63BD72-187B-8340-AA4F-647964CEC9B9}" type="pres">
-      <dgm:prSet presAssocID="{A5ADBA9C-86D2-D14E-9676-332AE3AC69D2}" presName="LevelTwoTextNode" presStyleLbl="node4" presStyleIdx="4" presStyleCnt="7">
+      <dgm:prSet presAssocID="{A5ADBA9C-86D2-D14E-9676-332AE3AC69D2}" presName="LevelTwoTextNode" presStyleLbl="node4" presStyleIdx="4" presStyleCnt="7" custScaleX="127164">
         <dgm:presLayoutVars>
           <dgm:chPref val="3"/>
         </dgm:presLayoutVars>
@@ -3083,7 +3252,7 @@
       <dgm:spPr/>
     </dgm:pt>
     <dgm:pt modelId="{58E3B7F4-F274-674E-909D-8817DB493DAB}" type="pres">
-      <dgm:prSet presAssocID="{3883A8FE-31C3-EC48-8FB6-E691BCD74BE9}" presName="LevelTwoTextNode" presStyleLbl="node3" presStyleIdx="2" presStyleCnt="3">
+      <dgm:prSet presAssocID="{3883A8FE-31C3-EC48-8FB6-E691BCD74BE9}" presName="LevelTwoTextNode" presStyleLbl="node3" presStyleIdx="2" presStyleCnt="3" custScaleY="154420">
         <dgm:presLayoutVars>
           <dgm:chPref val="3"/>
         </dgm:presLayoutVars>
@@ -3128,7 +3297,7 @@
       <dgm:spPr/>
     </dgm:pt>
     <dgm:pt modelId="{0F4B3AFC-DCFA-884B-8F4F-3004191255A5}" type="pres">
-      <dgm:prSet presAssocID="{C2D6BCCB-0373-004D-9614-BB3BC030DA17}" presName="LevelTwoTextNode" presStyleLbl="node4" presStyleIdx="5" presStyleCnt="7">
+      <dgm:prSet presAssocID="{C2D6BCCB-0373-004D-9614-BB3BC030DA17}" presName="LevelTwoTextNode" presStyleLbl="node4" presStyleIdx="5" presStyleCnt="7" custScaleX="127164">
         <dgm:presLayoutVars>
           <dgm:chPref val="3"/>
         </dgm:presLayoutVars>
@@ -3173,7 +3342,7 @@
       <dgm:spPr/>
     </dgm:pt>
     <dgm:pt modelId="{08A4EA76-26AE-3F4A-9104-EF4920BFBC91}" type="pres">
-      <dgm:prSet presAssocID="{427ABBAF-6573-6B4F-992E-9A90A91F37C8}" presName="LevelTwoTextNode" presStyleLbl="node4" presStyleIdx="6" presStyleCnt="7">
+      <dgm:prSet presAssocID="{427ABBAF-6573-6B4F-992E-9A90A91F37C8}" presName="LevelTwoTextNode" presStyleLbl="node4" presStyleIdx="6" presStyleCnt="7" custScaleX="127164">
         <dgm:presLayoutVars>
           <dgm:chPref val="3"/>
         </dgm:presLayoutVars>
@@ -3218,7 +3387,7 @@
       <dgm:spPr/>
     </dgm:pt>
     <dgm:pt modelId="{DFC39481-4D5D-4542-AA6F-7D15CE82F780}" type="pres">
-      <dgm:prSet presAssocID="{E57CCD79-41C7-4745-B491-CB7F2A299303}" presName="LevelTwoTextNode" presStyleLbl="node2" presStyleIdx="3" presStyleCnt="6">
+      <dgm:prSet presAssocID="{E57CCD79-41C7-4745-B491-CB7F2A299303}" presName="LevelTwoTextNode" presStyleLbl="node2" presStyleIdx="3" presStyleCnt="6" custScaleX="114930">
         <dgm:presLayoutVars>
           <dgm:chPref val="3"/>
         </dgm:presLayoutVars>
@@ -3263,7 +3432,7 @@
       <dgm:spPr/>
     </dgm:pt>
     <dgm:pt modelId="{275577B6-BF57-B046-92BC-326926CE53BB}" type="pres">
-      <dgm:prSet presAssocID="{1DAC9014-FCE4-FF4E-8EA8-2A451B0104D0}" presName="LevelTwoTextNode" presStyleLbl="node2" presStyleIdx="4" presStyleCnt="6">
+      <dgm:prSet presAssocID="{1DAC9014-FCE4-FF4E-8EA8-2A451B0104D0}" presName="LevelTwoTextNode" presStyleLbl="node2" presStyleIdx="4" presStyleCnt="6" custScaleX="114930">
         <dgm:presLayoutVars>
           <dgm:chPref val="3"/>
         </dgm:presLayoutVars>
@@ -3308,7 +3477,7 @@
       <dgm:spPr/>
     </dgm:pt>
     <dgm:pt modelId="{32BB539E-8628-534F-A302-CF20A99BA07C}" type="pres">
-      <dgm:prSet presAssocID="{945E53EE-41F7-A848-8F9A-5A9746FE0399}" presName="LevelTwoTextNode" presStyleLbl="node2" presStyleIdx="5" presStyleCnt="6">
+      <dgm:prSet presAssocID="{945E53EE-41F7-A848-8F9A-5A9746FE0399}" presName="LevelTwoTextNode" presStyleLbl="node2" presStyleIdx="5" presStyleCnt="6" custScaleX="114930" custScaleY="72463">
         <dgm:presLayoutVars>
           <dgm:chPref val="3"/>
         </dgm:presLayoutVars>
@@ -3504,8 +3673,8 @@
       </dsp:nvSpPr>
       <dsp:spPr>
         <a:xfrm>
-          <a:off x="708677" y="1835502"/>
-          <a:ext cx="246973" cy="1176514"/>
+          <a:off x="374282" y="1830960"/>
+          <a:ext cx="242840" cy="1156826"/>
         </a:xfrm>
         <a:custGeom>
           <a:avLst/>
@@ -3519,13 +3688,13 @@
                 <a:pt x="0" y="0"/>
               </a:moveTo>
               <a:lnTo>
-                <a:pt x="123486" y="0"/>
+                <a:pt x="121420" y="0"/>
               </a:lnTo>
               <a:lnTo>
-                <a:pt x="123486" y="1176514"/>
+                <a:pt x="121420" y="1156826"/>
               </a:lnTo>
               <a:lnTo>
-                <a:pt x="246973" y="1176514"/>
+                <a:pt x="242840" y="1156826"/>
               </a:lnTo>
             </a:path>
           </a:pathLst>
@@ -3568,12 +3737,15 @@
               <a:spcPct val="35000"/>
             </a:spcAft>
           </a:pPr>
-          <a:endParaRPr lang="en-US" sz="500" kern="1200"/>
+          <a:endParaRPr lang="en-US" sz="500" kern="1200">
+            <a:latin typeface="Times New Roman"/>
+            <a:cs typeface="Times New Roman"/>
+          </a:endParaRPr>
         </a:p>
       </dsp:txBody>
       <dsp:txXfrm>
-        <a:off x="802110" y="2393706"/>
-        <a:ext cx="60107" cy="60107"/>
+        <a:off x="466151" y="2379822"/>
+        <a:ext cx="59102" cy="59102"/>
       </dsp:txXfrm>
     </dsp:sp>
     <dsp:sp modelId="{414FBEF0-1AE9-F349-9EFD-5AB74953016F}">
@@ -3583,8 +3755,8 @@
       </dsp:nvSpPr>
       <dsp:spPr>
         <a:xfrm>
-          <a:off x="708677" y="1835502"/>
-          <a:ext cx="246973" cy="705908"/>
+          <a:off x="374282" y="1830960"/>
+          <a:ext cx="242840" cy="745064"/>
         </a:xfrm>
         <a:custGeom>
           <a:avLst/>
@@ -3598,13 +3770,13 @@
                 <a:pt x="0" y="0"/>
               </a:moveTo>
               <a:lnTo>
-                <a:pt x="123486" y="0"/>
+                <a:pt x="121420" y="0"/>
               </a:lnTo>
               <a:lnTo>
-                <a:pt x="123486" y="705908"/>
+                <a:pt x="121420" y="745064"/>
               </a:lnTo>
               <a:lnTo>
-                <a:pt x="246973" y="705908"/>
+                <a:pt x="242840" y="745064"/>
               </a:lnTo>
             </a:path>
           </a:pathLst>
@@ -3649,12 +3821,15 @@
               <a:spcPct val="35000"/>
             </a:spcAft>
           </a:pPr>
-          <a:endParaRPr lang="en-US" sz="500" kern="1200"/>
+          <a:endParaRPr lang="en-US" sz="500" kern="1200">
+            <a:latin typeface="Times New Roman"/>
+            <a:cs typeface="Times New Roman"/>
+          </a:endParaRPr>
         </a:p>
       </dsp:txBody>
       <dsp:txXfrm>
-        <a:off x="813467" y="2169760"/>
-        <a:ext cx="37393" cy="37393"/>
+        <a:off x="476111" y="2183901"/>
+        <a:ext cx="39182" cy="39182"/>
       </dsp:txXfrm>
     </dsp:sp>
     <dsp:sp modelId="{96627944-DA2A-BA4C-9DCA-B06A0BF79EA2}">
@@ -3664,8 +3839,8 @@
       </dsp:nvSpPr>
       <dsp:spPr>
         <a:xfrm>
-          <a:off x="708677" y="1835502"/>
-          <a:ext cx="246973" cy="235302"/>
+          <a:off x="374282" y="1830960"/>
+          <a:ext cx="242840" cy="282334"/>
         </a:xfrm>
         <a:custGeom>
           <a:avLst/>
@@ -3679,13 +3854,13 @@
                 <a:pt x="0" y="0"/>
               </a:moveTo>
               <a:lnTo>
-                <a:pt x="123486" y="0"/>
+                <a:pt x="121420" y="0"/>
               </a:lnTo>
               <a:lnTo>
-                <a:pt x="123486" y="235302"/>
+                <a:pt x="121420" y="282334"/>
               </a:lnTo>
               <a:lnTo>
-                <a:pt x="246973" y="235302"/>
+                <a:pt x="242840" y="282334"/>
               </a:lnTo>
             </a:path>
           </a:pathLst>
@@ -3728,12 +3903,15 @@
               <a:spcPct val="35000"/>
             </a:spcAft>
           </a:pPr>
-          <a:endParaRPr lang="en-US" sz="500" kern="1200"/>
+          <a:endParaRPr lang="en-US" sz="500" kern="1200">
+            <a:latin typeface="Times New Roman"/>
+            <a:cs typeface="Times New Roman"/>
+          </a:endParaRPr>
         </a:p>
       </dsp:txBody>
       <dsp:txXfrm>
-        <a:off x="823636" y="1944626"/>
-        <a:ext cx="17056" cy="17056"/>
+        <a:off x="486392" y="1962817"/>
+        <a:ext cx="18620" cy="18620"/>
       </dsp:txXfrm>
     </dsp:sp>
     <dsp:sp modelId="{97528AD9-1E53-C043-8A6E-F88EC3AD75E5}">
@@ -3743,8 +3921,8 @@
       </dsp:nvSpPr>
       <dsp:spPr>
         <a:xfrm>
-          <a:off x="3672363" y="2776714"/>
-          <a:ext cx="246973" cy="235302"/>
+          <a:off x="3469654" y="2757026"/>
+          <a:ext cx="242840" cy="231365"/>
         </a:xfrm>
         <a:custGeom>
           <a:avLst/>
@@ -3758,13 +3936,13 @@
                 <a:pt x="0" y="0"/>
               </a:moveTo>
               <a:lnTo>
-                <a:pt x="123486" y="0"/>
+                <a:pt x="121420" y="0"/>
               </a:lnTo>
               <a:lnTo>
-                <a:pt x="123486" y="235302"/>
+                <a:pt x="121420" y="231365"/>
               </a:lnTo>
               <a:lnTo>
-                <a:pt x="246973" y="235302"/>
+                <a:pt x="242840" y="231365"/>
               </a:lnTo>
             </a:path>
           </a:pathLst>
@@ -3796,7 +3974,7 @@
         </a:bodyPr>
         <a:lstStyle/>
         <a:p>
-          <a:pPr lvl="0" algn="ctr" defTabSz="222250">
+          <a:pPr lvl="0" algn="ctr" defTabSz="266700">
             <a:lnSpc>
               <a:spcPct val="90000"/>
             </a:lnSpc>
@@ -3807,12 +3985,15 @@
               <a:spcPct val="35000"/>
             </a:spcAft>
           </a:pPr>
-          <a:endParaRPr lang="en-US" sz="500" kern="1200"/>
+          <a:endParaRPr lang="en-US" sz="600" kern="1200">
+            <a:latin typeface="Times New Roman"/>
+            <a:cs typeface="Times New Roman"/>
+          </a:endParaRPr>
         </a:p>
       </dsp:txBody>
       <dsp:txXfrm>
-        <a:off x="3787322" y="2885837"/>
-        <a:ext cx="17056" cy="17056"/>
+        <a:off x="3582689" y="2864323"/>
+        <a:ext cx="16770" cy="16770"/>
       </dsp:txXfrm>
     </dsp:sp>
     <dsp:sp modelId="{0C15C02D-E914-FF49-8FC4-F06A7B2C95A4}">
@@ -3822,8 +4003,8 @@
       </dsp:nvSpPr>
       <dsp:spPr>
         <a:xfrm>
-          <a:off x="3672363" y="2541411"/>
-          <a:ext cx="246973" cy="235302"/>
+          <a:off x="3469654" y="2525661"/>
+          <a:ext cx="242840" cy="231365"/>
         </a:xfrm>
         <a:custGeom>
           <a:avLst/>
@@ -3834,16 +4015,16 @@
           <a:pathLst>
             <a:path>
               <a:moveTo>
-                <a:pt x="0" y="235302"/>
+                <a:pt x="0" y="231365"/>
               </a:moveTo>
               <a:lnTo>
-                <a:pt x="123486" y="235302"/>
+                <a:pt x="121420" y="231365"/>
               </a:lnTo>
               <a:lnTo>
-                <a:pt x="123486" y="0"/>
+                <a:pt x="121420" y="0"/>
               </a:lnTo>
               <a:lnTo>
-                <a:pt x="246973" y="0"/>
+                <a:pt x="242840" y="0"/>
               </a:lnTo>
             </a:path>
           </a:pathLst>
@@ -3875,7 +4056,7 @@
         </a:bodyPr>
         <a:lstStyle/>
         <a:p>
-          <a:pPr lvl="0" algn="ctr" defTabSz="222250">
+          <a:pPr lvl="0" algn="ctr" defTabSz="266700">
             <a:lnSpc>
               <a:spcPct val="90000"/>
             </a:lnSpc>
@@ -3886,12 +4067,15 @@
               <a:spcPct val="35000"/>
             </a:spcAft>
           </a:pPr>
-          <a:endParaRPr lang="en-US" sz="500" kern="1200"/>
+          <a:endParaRPr lang="en-US" sz="600" kern="1200">
+            <a:latin typeface="Times New Roman"/>
+            <a:cs typeface="Times New Roman"/>
+          </a:endParaRPr>
         </a:p>
       </dsp:txBody>
       <dsp:txXfrm>
-        <a:off x="3787322" y="2650534"/>
-        <a:ext cx="17056" cy="17056"/>
+        <a:off x="3582689" y="2632958"/>
+        <a:ext cx="16770" cy="16770"/>
       </dsp:txXfrm>
     </dsp:sp>
     <dsp:sp modelId="{0909BBF7-57CF-6942-B5C2-B47111900547}">
@@ -3901,8 +4085,8 @@
       </dsp:nvSpPr>
       <dsp:spPr>
         <a:xfrm>
-          <a:off x="2190520" y="1600200"/>
-          <a:ext cx="246973" cy="1176514"/>
+          <a:off x="2012608" y="1650563"/>
+          <a:ext cx="242840" cy="1106462"/>
         </a:xfrm>
         <a:custGeom>
           <a:avLst/>
@@ -3916,13 +4100,13 @@
                 <a:pt x="0" y="0"/>
               </a:moveTo>
               <a:lnTo>
-                <a:pt x="123486" y="0"/>
+                <a:pt x="121420" y="0"/>
               </a:lnTo>
               <a:lnTo>
-                <a:pt x="123486" y="1176514"/>
+                <a:pt x="121420" y="1106462"/>
               </a:lnTo>
               <a:lnTo>
-                <a:pt x="246973" y="1176514"/>
+                <a:pt x="242840" y="1106462"/>
               </a:lnTo>
             </a:path>
           </a:pathLst>
@@ -3954,7 +4138,7 @@
         </a:bodyPr>
         <a:lstStyle/>
         <a:p>
-          <a:pPr lvl="0" algn="ctr" defTabSz="222250">
+          <a:pPr lvl="0" algn="ctr" defTabSz="266700">
             <a:lnSpc>
               <a:spcPct val="90000"/>
             </a:lnSpc>
@@ -3965,12 +4149,15 @@
               <a:spcPct val="35000"/>
             </a:spcAft>
           </a:pPr>
-          <a:endParaRPr lang="en-US" sz="500" kern="1200"/>
+          <a:endParaRPr lang="en-US" sz="600" kern="1200">
+            <a:latin typeface="Times New Roman"/>
+            <a:cs typeface="Times New Roman"/>
+          </a:endParaRPr>
         </a:p>
       </dsp:txBody>
       <dsp:txXfrm>
-        <a:off x="2283953" y="2158403"/>
-        <a:ext cx="60107" cy="60107"/>
+        <a:off x="2105709" y="2175475"/>
+        <a:ext cx="56639" cy="56639"/>
       </dsp:txXfrm>
     </dsp:sp>
     <dsp:sp modelId="{728206B8-6966-4241-A875-67112C41B472}">
@@ -3980,8 +4167,8 @@
       </dsp:nvSpPr>
       <dsp:spPr>
         <a:xfrm>
-          <a:off x="3672363" y="1600200"/>
-          <a:ext cx="246973" cy="470605"/>
+          <a:off x="3469654" y="1600199"/>
+          <a:ext cx="242840" cy="462730"/>
         </a:xfrm>
         <a:custGeom>
           <a:avLst/>
@@ -3995,13 +4182,13 @@
                 <a:pt x="0" y="0"/>
               </a:moveTo>
               <a:lnTo>
-                <a:pt x="123486" y="0"/>
+                <a:pt x="121420" y="0"/>
               </a:lnTo>
               <a:lnTo>
-                <a:pt x="123486" y="470605"/>
+                <a:pt x="121420" y="462730"/>
               </a:lnTo>
               <a:lnTo>
-                <a:pt x="246973" y="470605"/>
+                <a:pt x="242840" y="462730"/>
               </a:lnTo>
             </a:path>
           </a:pathLst>
@@ -4035,7 +4222,7 @@
         </a:bodyPr>
         <a:lstStyle/>
         <a:p>
-          <a:pPr lvl="0" algn="ctr" defTabSz="222250">
+          <a:pPr lvl="0" algn="ctr" defTabSz="266700">
             <a:lnSpc>
               <a:spcPct val="90000"/>
             </a:lnSpc>
@@ -4046,12 +4233,15 @@
               <a:spcPct val="35000"/>
             </a:spcAft>
           </a:pPr>
-          <a:endParaRPr lang="en-US" sz="500" kern="1200"/>
+          <a:endParaRPr lang="en-US" sz="600" kern="1200">
+            <a:latin typeface="Times New Roman"/>
+            <a:cs typeface="Times New Roman"/>
+          </a:endParaRPr>
         </a:p>
       </dsp:txBody>
       <dsp:txXfrm>
-        <a:off x="3782563" y="1822215"/>
-        <a:ext cx="26573" cy="26573"/>
+        <a:off x="3578010" y="1818500"/>
+        <a:ext cx="26129" cy="26129"/>
       </dsp:txXfrm>
     </dsp:sp>
     <dsp:sp modelId="{2E66D30D-9F22-6E4B-9C09-7C3CBFFEBCE5}">
@@ -4061,8 +4251,8 @@
       </dsp:nvSpPr>
       <dsp:spPr>
         <a:xfrm>
-          <a:off x="3672363" y="1554480"/>
-          <a:ext cx="246973" cy="91440"/>
+          <a:off x="3469654" y="1554479"/>
+          <a:ext cx="242840" cy="91440"/>
         </a:xfrm>
         <a:custGeom>
           <a:avLst/>
@@ -4076,7 +4266,7 @@
                 <a:pt x="0" y="45720"/>
               </a:moveTo>
               <a:lnTo>
-                <a:pt x="246973" y="45720"/>
+                <a:pt x="242840" y="45720"/>
               </a:lnTo>
             </a:path>
           </a:pathLst>
@@ -4110,7 +4300,7 @@
         </a:bodyPr>
         <a:lstStyle/>
         <a:p>
-          <a:pPr lvl="0" algn="ctr" defTabSz="222250">
+          <a:pPr lvl="0" algn="ctr" defTabSz="266700">
             <a:lnSpc>
               <a:spcPct val="90000"/>
             </a:lnSpc>
@@ -4121,12 +4311,15 @@
               <a:spcPct val="35000"/>
             </a:spcAft>
           </a:pPr>
-          <a:endParaRPr lang="en-US" sz="500" kern="1200"/>
+          <a:endParaRPr lang="en-US" sz="600" kern="1200">
+            <a:latin typeface="Times New Roman"/>
+            <a:cs typeface="Times New Roman"/>
+          </a:endParaRPr>
         </a:p>
       </dsp:txBody>
       <dsp:txXfrm>
-        <a:off x="3789676" y="1594025"/>
-        <a:ext cx="12348" cy="12348"/>
+        <a:off x="3585004" y="1594128"/>
+        <a:ext cx="12142" cy="12142"/>
       </dsp:txXfrm>
     </dsp:sp>
     <dsp:sp modelId="{F7EAAEF3-C7FC-8344-A806-11E39959EAF7}">
@@ -4136,8 +4329,8 @@
       </dsp:nvSpPr>
       <dsp:spPr>
         <a:xfrm>
-          <a:off x="3672363" y="1129594"/>
-          <a:ext cx="246973" cy="470605"/>
+          <a:off x="3469654" y="1137469"/>
+          <a:ext cx="242840" cy="462730"/>
         </a:xfrm>
         <a:custGeom>
           <a:avLst/>
@@ -4148,16 +4341,16 @@
           <a:pathLst>
             <a:path>
               <a:moveTo>
-                <a:pt x="0" y="470605"/>
+                <a:pt x="0" y="462730"/>
               </a:moveTo>
               <a:lnTo>
-                <a:pt x="123486" y="470605"/>
+                <a:pt x="121420" y="462730"/>
               </a:lnTo>
               <a:lnTo>
-                <a:pt x="123486" y="0"/>
+                <a:pt x="121420" y="0"/>
               </a:lnTo>
               <a:lnTo>
-                <a:pt x="246973" y="0"/>
+                <a:pt x="242840" y="0"/>
               </a:lnTo>
             </a:path>
           </a:pathLst>
@@ -4191,7 +4384,7 @@
         </a:bodyPr>
         <a:lstStyle/>
         <a:p>
-          <a:pPr lvl="0" algn="ctr" defTabSz="222250">
+          <a:pPr lvl="0" algn="ctr" defTabSz="266700">
             <a:lnSpc>
               <a:spcPct val="90000"/>
             </a:lnSpc>
@@ -4202,12 +4395,15 @@
               <a:spcPct val="35000"/>
             </a:spcAft>
           </a:pPr>
-          <a:endParaRPr lang="en-US" sz="500" kern="1200"/>
+          <a:endParaRPr lang="en-US" sz="600" kern="1200">
+            <a:latin typeface="Times New Roman"/>
+            <a:cs typeface="Times New Roman"/>
+          </a:endParaRPr>
         </a:p>
       </dsp:txBody>
       <dsp:txXfrm>
-        <a:off x="3782563" y="1351610"/>
-        <a:ext cx="26573" cy="26573"/>
+        <a:off x="3578010" y="1355770"/>
+        <a:ext cx="26129" cy="26129"/>
       </dsp:txXfrm>
     </dsp:sp>
     <dsp:sp modelId="{BB9553B0-B125-334C-B011-7A72A9829707}">
@@ -4217,8 +4413,8 @@
       </dsp:nvSpPr>
       <dsp:spPr>
         <a:xfrm>
-          <a:off x="2190520" y="1554480"/>
-          <a:ext cx="246973" cy="91440"/>
+          <a:off x="2012608" y="1554479"/>
+          <a:ext cx="242840" cy="91440"/>
         </a:xfrm>
         <a:custGeom>
           <a:avLst/>
@@ -4229,10 +4425,16 @@
           <a:pathLst>
             <a:path>
               <a:moveTo>
-                <a:pt x="0" y="45720"/>
+                <a:pt x="0" y="96083"/>
               </a:moveTo>
               <a:lnTo>
-                <a:pt x="246973" y="45720"/>
+                <a:pt x="121420" y="96083"/>
+              </a:lnTo>
+              <a:lnTo>
+                <a:pt x="121420" y="45720"/>
+              </a:lnTo>
+              <a:lnTo>
+                <a:pt x="242840" y="45720"/>
               </a:lnTo>
             </a:path>
           </a:pathLst>
@@ -4266,7 +4468,7 @@
         </a:bodyPr>
         <a:lstStyle/>
         <a:p>
-          <a:pPr lvl="0" algn="ctr" defTabSz="222250">
+          <a:pPr lvl="0" algn="ctr" defTabSz="266700">
             <a:lnSpc>
               <a:spcPct val="90000"/>
             </a:lnSpc>
@@ -4277,12 +4479,15 @@
               <a:spcPct val="35000"/>
             </a:spcAft>
           </a:pPr>
-          <a:endParaRPr lang="en-US" sz="500" kern="1200"/>
+          <a:endParaRPr lang="en-US" sz="600" kern="1200">
+            <a:latin typeface="Times New Roman"/>
+            <a:cs typeface="Times New Roman"/>
+          </a:endParaRPr>
         </a:p>
       </dsp:txBody>
       <dsp:txXfrm>
-        <a:off x="2307833" y="1594025"/>
-        <a:ext cx="12348" cy="12348"/>
+        <a:off x="2127829" y="1593999"/>
+        <a:ext cx="12400" cy="12400"/>
       </dsp:txXfrm>
     </dsp:sp>
     <dsp:sp modelId="{C440575D-F001-FA44-A4DD-1043DB53E78C}">
@@ -4292,8 +4497,8 @@
       </dsp:nvSpPr>
       <dsp:spPr>
         <a:xfrm>
-          <a:off x="3672363" y="423685"/>
-          <a:ext cx="246973" cy="235302"/>
+          <a:off x="3469654" y="443373"/>
+          <a:ext cx="242840" cy="231365"/>
         </a:xfrm>
         <a:custGeom>
           <a:avLst/>
@@ -4307,13 +4512,13 @@
                 <a:pt x="0" y="0"/>
               </a:moveTo>
               <a:lnTo>
-                <a:pt x="123486" y="0"/>
+                <a:pt x="121420" y="0"/>
               </a:lnTo>
               <a:lnTo>
-                <a:pt x="123486" y="235302"/>
+                <a:pt x="121420" y="231365"/>
               </a:lnTo>
               <a:lnTo>
-                <a:pt x="246973" y="235302"/>
+                <a:pt x="242840" y="231365"/>
               </a:lnTo>
             </a:path>
           </a:pathLst>
@@ -4347,7 +4552,7 @@
         </a:bodyPr>
         <a:lstStyle/>
         <a:p>
-          <a:pPr lvl="0" algn="ctr" defTabSz="222250">
+          <a:pPr lvl="0" algn="ctr" defTabSz="266700">
             <a:lnSpc>
               <a:spcPct val="90000"/>
             </a:lnSpc>
@@ -4358,12 +4563,15 @@
               <a:spcPct val="35000"/>
             </a:spcAft>
           </a:pPr>
-          <a:endParaRPr lang="en-US" sz="500" kern="1200"/>
+          <a:endParaRPr lang="en-US" sz="600" kern="1200">
+            <a:latin typeface="Times New Roman"/>
+            <a:cs typeface="Times New Roman"/>
+          </a:endParaRPr>
         </a:p>
       </dsp:txBody>
       <dsp:txXfrm>
-        <a:off x="3787322" y="532809"/>
-        <a:ext cx="17056" cy="17056"/>
+        <a:off x="3582689" y="550670"/>
+        <a:ext cx="16770" cy="16770"/>
       </dsp:txXfrm>
     </dsp:sp>
     <dsp:sp modelId="{EED98033-0DBE-CF48-A8D0-57C3342AB180}">
@@ -4373,8 +4581,8 @@
       </dsp:nvSpPr>
       <dsp:spPr>
         <a:xfrm>
-          <a:off x="3672363" y="188382"/>
-          <a:ext cx="246973" cy="235302"/>
+          <a:off x="3469654" y="212008"/>
+          <a:ext cx="242840" cy="231365"/>
         </a:xfrm>
         <a:custGeom>
           <a:avLst/>
@@ -4385,16 +4593,16 @@
           <a:pathLst>
             <a:path>
               <a:moveTo>
-                <a:pt x="0" y="235302"/>
+                <a:pt x="0" y="231365"/>
               </a:moveTo>
               <a:lnTo>
-                <a:pt x="123486" y="235302"/>
+                <a:pt x="121420" y="231365"/>
               </a:lnTo>
               <a:lnTo>
-                <a:pt x="123486" y="0"/>
+                <a:pt x="121420" y="0"/>
               </a:lnTo>
               <a:lnTo>
-                <a:pt x="246973" y="0"/>
+                <a:pt x="242840" y="0"/>
               </a:lnTo>
             </a:path>
           </a:pathLst>
@@ -4428,7 +4636,7 @@
         </a:bodyPr>
         <a:lstStyle/>
         <a:p>
-          <a:pPr lvl="0" algn="ctr" defTabSz="222250">
+          <a:pPr lvl="0" algn="ctr" defTabSz="266700">
             <a:lnSpc>
               <a:spcPct val="90000"/>
             </a:lnSpc>
@@ -4439,12 +4647,15 @@
               <a:spcPct val="35000"/>
             </a:spcAft>
           </a:pPr>
-          <a:endParaRPr lang="en-US" sz="500" kern="1200"/>
+          <a:endParaRPr lang="en-US" sz="600" kern="1200">
+            <a:latin typeface="Times New Roman"/>
+            <a:cs typeface="Times New Roman"/>
+          </a:endParaRPr>
         </a:p>
       </dsp:txBody>
       <dsp:txXfrm>
-        <a:off x="3787322" y="297506"/>
-        <a:ext cx="17056" cy="17056"/>
+        <a:off x="3582689" y="319305"/>
+        <a:ext cx="16770" cy="16770"/>
       </dsp:txXfrm>
     </dsp:sp>
     <dsp:sp modelId="{3126F3B4-0B89-1841-9B03-AF6A8E9003EC}">
@@ -4454,8 +4665,8 @@
       </dsp:nvSpPr>
       <dsp:spPr>
         <a:xfrm>
-          <a:off x="2190520" y="423685"/>
-          <a:ext cx="246973" cy="1176514"/>
+          <a:off x="2012608" y="443373"/>
+          <a:ext cx="242840" cy="1207190"/>
         </a:xfrm>
         <a:custGeom>
           <a:avLst/>
@@ -4466,16 +4677,16 @@
           <a:pathLst>
             <a:path>
               <a:moveTo>
-                <a:pt x="0" y="1176514"/>
+                <a:pt x="0" y="1207190"/>
               </a:moveTo>
               <a:lnTo>
-                <a:pt x="123486" y="1176514"/>
+                <a:pt x="121420" y="1207190"/>
               </a:lnTo>
               <a:lnTo>
-                <a:pt x="123486" y="0"/>
+                <a:pt x="121420" y="0"/>
               </a:lnTo>
               <a:lnTo>
-                <a:pt x="246973" y="0"/>
+                <a:pt x="242840" y="0"/>
               </a:lnTo>
             </a:path>
           </a:pathLst>
@@ -4509,7 +4720,7 @@
         </a:bodyPr>
         <a:lstStyle/>
         <a:p>
-          <a:pPr lvl="0" algn="ctr" defTabSz="222250">
+          <a:pPr lvl="0" algn="ctr" defTabSz="266700">
             <a:lnSpc>
               <a:spcPct val="90000"/>
             </a:lnSpc>
@@ -4520,12 +4731,15 @@
               <a:spcPct val="35000"/>
             </a:spcAft>
           </a:pPr>
-          <a:endParaRPr lang="en-US" sz="500" kern="1200"/>
+          <a:endParaRPr lang="en-US" sz="600" kern="1200">
+            <a:latin typeface="Times New Roman"/>
+            <a:cs typeface="Times New Roman"/>
+          </a:endParaRPr>
         </a:p>
       </dsp:txBody>
       <dsp:txXfrm>
-        <a:off x="2283953" y="981888"/>
-        <a:ext cx="60107" cy="60107"/>
+        <a:off x="2103244" y="1016184"/>
+        <a:ext cx="61568" cy="61568"/>
       </dsp:txXfrm>
     </dsp:sp>
     <dsp:sp modelId="{849B225A-C203-C94D-8C84-BABF553FCF5B}">
@@ -4535,8 +4749,8 @@
       </dsp:nvSpPr>
       <dsp:spPr>
         <a:xfrm>
-          <a:off x="708677" y="1600200"/>
-          <a:ext cx="246973" cy="235302"/>
+          <a:off x="374282" y="1650563"/>
+          <a:ext cx="242840" cy="180396"/>
         </a:xfrm>
         <a:custGeom>
           <a:avLst/>
@@ -4547,16 +4761,16 @@
           <a:pathLst>
             <a:path>
               <a:moveTo>
-                <a:pt x="0" y="235302"/>
+                <a:pt x="0" y="180396"/>
               </a:moveTo>
               <a:lnTo>
-                <a:pt x="123486" y="235302"/>
+                <a:pt x="121420" y="180396"/>
               </a:lnTo>
               <a:lnTo>
-                <a:pt x="123486" y="0"/>
+                <a:pt x="121420" y="0"/>
               </a:lnTo>
               <a:lnTo>
-                <a:pt x="246973" y="0"/>
+                <a:pt x="242840" y="0"/>
               </a:lnTo>
             </a:path>
           </a:pathLst>
@@ -4601,12 +4815,15 @@
               <a:spcPct val="35000"/>
             </a:spcAft>
           </a:pPr>
-          <a:endParaRPr lang="en-US" sz="500" kern="1200"/>
+          <a:endParaRPr lang="en-US" sz="500" kern="1200">
+            <a:latin typeface="Times New Roman"/>
+            <a:cs typeface="Times New Roman"/>
+          </a:endParaRPr>
         </a:p>
       </dsp:txBody>
       <dsp:txXfrm>
-        <a:off x="823636" y="1709323"/>
-        <a:ext cx="17056" cy="17056"/>
+        <a:off x="488139" y="1733198"/>
+        <a:ext cx="15125" cy="15125"/>
       </dsp:txXfrm>
     </dsp:sp>
     <dsp:sp modelId="{15E79F09-C351-DD40-9F15-219B3C7A738A}">
@@ -4616,8 +4833,8 @@
       </dsp:nvSpPr>
       <dsp:spPr>
         <a:xfrm>
-          <a:off x="708677" y="1129594"/>
-          <a:ext cx="246973" cy="705908"/>
+          <a:off x="374282" y="1187833"/>
+          <a:ext cx="242840" cy="643126"/>
         </a:xfrm>
         <a:custGeom>
           <a:avLst/>
@@ -4628,16 +4845,16 @@
           <a:pathLst>
             <a:path>
               <a:moveTo>
-                <a:pt x="0" y="705908"/>
+                <a:pt x="0" y="643126"/>
               </a:moveTo>
               <a:lnTo>
-                <a:pt x="123486" y="705908"/>
+                <a:pt x="121420" y="643126"/>
               </a:lnTo>
               <a:lnTo>
-                <a:pt x="123486" y="0"/>
+                <a:pt x="121420" y="0"/>
               </a:lnTo>
               <a:lnTo>
-                <a:pt x="246973" y="0"/>
+                <a:pt x="242840" y="0"/>
               </a:lnTo>
             </a:path>
           </a:pathLst>
@@ -4682,12 +4899,15 @@
               <a:spcPct val="35000"/>
             </a:spcAft>
           </a:pPr>
-          <a:endParaRPr lang="en-US" sz="500" kern="1200"/>
+          <a:endParaRPr lang="en-US" sz="500" kern="1200">
+            <a:latin typeface="Times New Roman"/>
+            <a:cs typeface="Times New Roman"/>
+          </a:endParaRPr>
         </a:p>
       </dsp:txBody>
       <dsp:txXfrm>
-        <a:off x="813467" y="1463851"/>
-        <a:ext cx="37393" cy="37393"/>
+        <a:off x="478516" y="1492210"/>
+        <a:ext cx="34372" cy="34372"/>
       </dsp:txXfrm>
     </dsp:sp>
     <dsp:sp modelId="{B154C49F-07AC-F54A-A51F-3EA6495AED89}">
@@ -4697,8 +4917,8 @@
       </dsp:nvSpPr>
       <dsp:spPr>
         <a:xfrm>
-          <a:off x="708677" y="658988"/>
-          <a:ext cx="246973" cy="1176514"/>
+          <a:off x="374282" y="725102"/>
+          <a:ext cx="242840" cy="1105857"/>
         </a:xfrm>
         <a:custGeom>
           <a:avLst/>
@@ -4709,16 +4929,16 @@
           <a:pathLst>
             <a:path>
               <a:moveTo>
-                <a:pt x="0" y="1176514"/>
+                <a:pt x="0" y="1105857"/>
               </a:moveTo>
               <a:lnTo>
-                <a:pt x="123486" y="1176514"/>
+                <a:pt x="121420" y="1105857"/>
               </a:lnTo>
               <a:lnTo>
-                <a:pt x="123486" y="0"/>
+                <a:pt x="121420" y="0"/>
               </a:lnTo>
               <a:lnTo>
-                <a:pt x="246973" y="0"/>
+                <a:pt x="242840" y="0"/>
               </a:lnTo>
             </a:path>
           </a:pathLst>
@@ -4763,12 +4983,15 @@
               <a:spcPct val="35000"/>
             </a:spcAft>
           </a:pPr>
-          <a:endParaRPr lang="en-US" sz="500" kern="1200"/>
+          <a:endParaRPr lang="en-US" sz="500" kern="1200">
+            <a:latin typeface="Times New Roman"/>
+            <a:cs typeface="Times New Roman"/>
+          </a:endParaRPr>
         </a:p>
       </dsp:txBody>
       <dsp:txXfrm>
-        <a:off x="802110" y="1217191"/>
-        <a:ext cx="60107" cy="60107"/>
+        <a:off x="467397" y="1249726"/>
+        <a:ext cx="56610" cy="56610"/>
       </dsp:txXfrm>
     </dsp:sp>
     <dsp:sp modelId="{8F34AC15-8D7D-C442-BF7B-F4F6726BB750}">
@@ -4778,8 +5001,8 @@
       </dsp:nvSpPr>
       <dsp:spPr>
         <a:xfrm rot="16200000">
-          <a:off x="-470313" y="1647260"/>
-          <a:ext cx="1981497" cy="376484"/>
+          <a:off x="-784979" y="1645867"/>
+          <a:ext cx="1948339" cy="370184"/>
         </a:xfrm>
         <a:prstGeom prst="rect">
           <a:avLst/>
@@ -4827,7 +5050,10 @@
             </a:spcAft>
           </a:pPr>
           <a:r>
-            <a:rPr lang="en-US" sz="700" b="1" kern="1200"/>
+            <a:rPr lang="en-US" sz="700" b="1" kern="1200">
+              <a:latin typeface="Times New Roman"/>
+              <a:cs typeface="Times New Roman"/>
+            </a:rPr>
             <a:t>Root Topic</a:t>
           </a:r>
         </a:p>
@@ -4844,14 +5070,17 @@
             </a:spcAft>
           </a:pPr>
           <a:r>
-            <a:rPr lang="en-US" sz="700" kern="1200"/>
+            <a:rPr lang="en-US" sz="700" kern="1200">
+              <a:latin typeface="Times New Roman"/>
+              <a:cs typeface="Times New Roman"/>
+            </a:rPr>
             <a:t>magnetic field, ground state, phase transition, monte carlo, correlation function</a:t>
           </a:r>
         </a:p>
       </dsp:txBody>
       <dsp:txXfrm>
-        <a:off x="-470313" y="1647260"/>
-        <a:ext cx="1981497" cy="376484"/>
+        <a:off x="-784979" y="1645867"/>
+        <a:ext cx="1948339" cy="370184"/>
       </dsp:txXfrm>
     </dsp:sp>
     <dsp:sp modelId="{10B75E48-5EB1-8147-B9F7-F3570F7A86A3}">
@@ -4861,8 +5090,8 @@
       </dsp:nvSpPr>
       <dsp:spPr>
         <a:xfrm>
-          <a:off x="955651" y="470746"/>
-          <a:ext cx="1234869" cy="376484"/>
+          <a:off x="617123" y="540010"/>
+          <a:ext cx="1395485" cy="370184"/>
         </a:xfrm>
         <a:prstGeom prst="rect">
           <a:avLst/>
@@ -4893,12 +5122,12 @@
         </a:fontRef>
       </dsp:style>
       <dsp:txBody>
-        <a:bodyPr spcFirstLastPara="0" vert="horz" wrap="square" lIns="2540" tIns="2540" rIns="2540" bIns="2540" numCol="1" spcCol="1270" anchor="ctr" anchorCtr="0">
+        <a:bodyPr spcFirstLastPara="0" vert="horz" wrap="square" lIns="3810" tIns="3810" rIns="3810" bIns="3810" numCol="1" spcCol="1270" anchor="ctr" anchorCtr="0">
           <a:noAutofit/>
         </a:bodyPr>
         <a:lstStyle/>
         <a:p>
-          <a:pPr lvl="0" algn="ctr" defTabSz="177800">
+          <a:pPr lvl="0" algn="ctr" defTabSz="266700">
             <a:lnSpc>
               <a:spcPct val="90000"/>
             </a:lnSpc>
@@ -4910,12 +5139,15 @@
             </a:spcAft>
           </a:pPr>
           <a:r>
-            <a:rPr lang="en-US" sz="400" b="1" kern="1200"/>
+            <a:rPr lang="en-US" sz="600" b="1" kern="1200">
+              <a:latin typeface="Times New Roman"/>
+              <a:cs typeface="Times New Roman"/>
+            </a:rPr>
             <a:t>Spin Systems</a:t>
           </a:r>
         </a:p>
         <a:p>
-          <a:pPr lvl="0" algn="ctr" defTabSz="177800">
+          <a:pPr lvl="0" algn="ctr" defTabSz="266700">
             <a:lnSpc>
               <a:spcPct val="90000"/>
             </a:lnSpc>
@@ -4927,14 +5159,17 @@
             </a:spcAft>
           </a:pPr>
           <a:r>
-            <a:rPr lang="en-US" sz="400" kern="1200"/>
+            <a:rPr lang="en-US" sz="600" kern="1200">
+              <a:latin typeface="Times New Roman"/>
+              <a:cs typeface="Times New Roman"/>
+            </a:rPr>
             <a:t>spin chain, heisenberg chain, quantum spin, quantum spin chain, nonlinear sigma model</a:t>
           </a:r>
         </a:p>
       </dsp:txBody>
       <dsp:txXfrm>
-        <a:off x="955651" y="470746"/>
-        <a:ext cx="1234869" cy="376484"/>
+        <a:off x="617123" y="540010"/>
+        <a:ext cx="1395485" cy="370184"/>
       </dsp:txXfrm>
     </dsp:sp>
     <dsp:sp modelId="{325D5DBC-2277-2449-ABC5-9C0AF66A2E0D}">
@@ -4944,8 +5179,8 @@
       </dsp:nvSpPr>
       <dsp:spPr>
         <a:xfrm>
-          <a:off x="955651" y="941352"/>
-          <a:ext cx="1234869" cy="376484"/>
+          <a:off x="617123" y="1002740"/>
+          <a:ext cx="1395485" cy="370184"/>
         </a:xfrm>
         <a:prstGeom prst="rect">
           <a:avLst/>
@@ -4976,12 +5211,12 @@
         </a:fontRef>
       </dsp:style>
       <dsp:txBody>
-        <a:bodyPr spcFirstLastPara="0" vert="horz" wrap="square" lIns="2540" tIns="2540" rIns="2540" bIns="2540" numCol="1" spcCol="1270" anchor="ctr" anchorCtr="0">
+        <a:bodyPr spcFirstLastPara="0" vert="horz" wrap="square" lIns="3810" tIns="3810" rIns="3810" bIns="3810" numCol="1" spcCol="1270" anchor="ctr" anchorCtr="0">
           <a:noAutofit/>
         </a:bodyPr>
         <a:lstStyle/>
         <a:p>
-          <a:pPr lvl="0" algn="ctr" defTabSz="177800">
+          <a:pPr lvl="0" algn="ctr" defTabSz="266700">
             <a:lnSpc>
               <a:spcPct val="90000"/>
             </a:lnSpc>
@@ -4993,12 +5228,15 @@
             </a:spcAft>
           </a:pPr>
           <a:r>
-            <a:rPr lang="en-US" sz="400" b="1" kern="1200"/>
+            <a:rPr lang="en-US" sz="600" b="1" kern="1200">
+              <a:latin typeface="Times New Roman"/>
+              <a:cs typeface="Times New Roman"/>
+            </a:rPr>
             <a:t>Phase Transition</a:t>
           </a:r>
         </a:p>
         <a:p>
-          <a:pPr lvl="0" algn="ctr" defTabSz="177800">
+          <a:pPr lvl="0" algn="ctr" defTabSz="266700">
             <a:lnSpc>
               <a:spcPct val="90000"/>
             </a:lnSpc>
@@ -5010,14 +5248,17 @@
             </a:spcAft>
           </a:pPr>
           <a:r>
-            <a:rPr lang="en-US" sz="400" kern="1200"/>
+            <a:rPr lang="en-US" sz="600" kern="1200">
+              <a:latin typeface="Times New Roman"/>
+              <a:cs typeface="Times New Roman"/>
+            </a:rPr>
             <a:t>renormalization group, fixed point, scalar field theory, scalar field, replica symmetry</a:t>
           </a:r>
         </a:p>
       </dsp:txBody>
       <dsp:txXfrm>
-        <a:off x="955651" y="941352"/>
-        <a:ext cx="1234869" cy="376484"/>
+        <a:off x="617123" y="1002740"/>
+        <a:ext cx="1395485" cy="370184"/>
       </dsp:txXfrm>
     </dsp:sp>
     <dsp:sp modelId="{ABBF1B75-D44B-E747-8ADE-9AE943750049}">
@@ -5027,8 +5268,8 @@
       </dsp:nvSpPr>
       <dsp:spPr>
         <a:xfrm>
-          <a:off x="955651" y="1411957"/>
-          <a:ext cx="1234869" cy="376484"/>
+          <a:off x="617123" y="1465471"/>
+          <a:ext cx="1395485" cy="370184"/>
         </a:xfrm>
         <a:prstGeom prst="rect">
           <a:avLst/>
@@ -5059,12 +5300,12 @@
         </a:fontRef>
       </dsp:style>
       <dsp:txBody>
-        <a:bodyPr spcFirstLastPara="0" vert="horz" wrap="square" lIns="2540" tIns="2540" rIns="2540" bIns="2540" numCol="1" spcCol="1270" anchor="ctr" anchorCtr="0">
+        <a:bodyPr spcFirstLastPara="0" vert="horz" wrap="square" lIns="3810" tIns="3810" rIns="3810" bIns="3810" numCol="1" spcCol="1270" anchor="ctr" anchorCtr="0">
           <a:noAutofit/>
         </a:bodyPr>
         <a:lstStyle/>
         <a:p>
-          <a:pPr lvl="0" algn="ctr" defTabSz="177800">
+          <a:pPr lvl="0" algn="ctr" defTabSz="266700">
             <a:lnSpc>
               <a:spcPct val="90000"/>
             </a:lnSpc>
@@ -5076,21 +5317,33 @@
             </a:spcAft>
           </a:pPr>
           <a:r>
-            <a:rPr lang="en-US" altLang="zh-CN" sz="400" b="1" kern="1200"/>
+            <a:rPr lang="en-US" altLang="zh-CN" sz="600" b="1" kern="1200">
+              <a:latin typeface="Times New Roman"/>
+              <a:cs typeface="Times New Roman"/>
+            </a:rPr>
             <a:t>Ultracold</a:t>
           </a:r>
           <a:r>
-            <a:rPr lang="zh-CN" altLang="en-US" sz="400" b="1" kern="1200"/>
+            <a:rPr lang="zh-CN" altLang="en-US" sz="600" b="1" kern="1200">
+              <a:latin typeface="Times New Roman"/>
+              <a:cs typeface="Times New Roman"/>
+            </a:rPr>
             <a:t> </a:t>
           </a:r>
           <a:r>
-            <a:rPr lang="en-US" altLang="zh-CN" sz="400" b="1" kern="1200"/>
+            <a:rPr lang="en-US" altLang="zh-CN" sz="600" b="1" kern="1200">
+              <a:latin typeface="Times New Roman"/>
+              <a:cs typeface="Times New Roman"/>
+            </a:rPr>
             <a:t>Atoms &amp; Quantum Hall Effect</a:t>
           </a:r>
-          <a:endParaRPr lang="zh-CN" altLang="en-US" sz="400" b="1" kern="1200"/>
-        </a:p>
-        <a:p>
-          <a:pPr lvl="0" algn="ctr" defTabSz="177800">
+          <a:endParaRPr lang="zh-CN" altLang="en-US" sz="600" b="1" kern="1200">
+            <a:latin typeface="Times New Roman"/>
+            <a:cs typeface="Times New Roman"/>
+          </a:endParaRPr>
+        </a:p>
+        <a:p>
+          <a:pPr lvl="0" algn="ctr" defTabSz="266700">
             <a:lnSpc>
               <a:spcPct val="90000"/>
             </a:lnSpc>
@@ -5102,14 +5355,17 @@
             </a:spcAft>
           </a:pPr>
           <a:r>
-            <a:rPr lang="en-US" sz="400" kern="1200"/>
+            <a:rPr lang="en-US" sz="600" kern="1200">
+              <a:latin typeface="Times New Roman"/>
+              <a:cs typeface="Times New Roman"/>
+            </a:rPr>
             <a:t>bose einstein, quantum hall, quantum hall effect, condensate bose einstein, fractional quantum hall</a:t>
           </a:r>
         </a:p>
       </dsp:txBody>
       <dsp:txXfrm>
-        <a:off x="955651" y="1411957"/>
-        <a:ext cx="1234869" cy="376484"/>
+        <a:off x="617123" y="1465471"/>
+        <a:ext cx="1395485" cy="370184"/>
       </dsp:txXfrm>
     </dsp:sp>
     <dsp:sp modelId="{147E12AE-EB78-1544-819C-D465306399B9}">
@@ -5119,8 +5375,8 @@
       </dsp:nvSpPr>
       <dsp:spPr>
         <a:xfrm>
-          <a:off x="2437494" y="235443"/>
-          <a:ext cx="1234869" cy="376484"/>
+          <a:off x="2255449" y="258281"/>
+          <a:ext cx="1214204" cy="370184"/>
         </a:xfrm>
         <a:prstGeom prst="rect">
           <a:avLst/>
@@ -5151,12 +5407,12 @@
         </a:fontRef>
       </dsp:style>
       <dsp:txBody>
-        <a:bodyPr spcFirstLastPara="0" vert="horz" wrap="square" lIns="2540" tIns="2540" rIns="2540" bIns="2540" numCol="1" spcCol="1270" anchor="ctr" anchorCtr="0">
+        <a:bodyPr spcFirstLastPara="0" vert="horz" wrap="square" lIns="3810" tIns="3810" rIns="3810" bIns="3810" numCol="1" spcCol="1270" anchor="ctr" anchorCtr="0">
           <a:noAutofit/>
         </a:bodyPr>
         <a:lstStyle/>
         <a:p>
-          <a:pPr lvl="0" algn="ctr" defTabSz="177800">
+          <a:pPr lvl="0" algn="ctr" defTabSz="266700">
             <a:lnSpc>
               <a:spcPct val="90000"/>
             </a:lnSpc>
@@ -5168,13 +5424,19 @@
             </a:spcAft>
           </a:pPr>
           <a:r>
-            <a:rPr lang="en-US" altLang="zh-CN" sz="400" b="1" kern="1200"/>
+            <a:rPr lang="en-US" altLang="zh-CN" sz="600" b="1" kern="1200">
+              <a:latin typeface="Times New Roman"/>
+              <a:cs typeface="Times New Roman"/>
+            </a:rPr>
             <a:t>BEC</a:t>
           </a:r>
-          <a:endParaRPr lang="zh-CN" altLang="en-US" sz="400" b="1" kern="1200"/>
-        </a:p>
-        <a:p>
-          <a:pPr lvl="0" algn="ctr" defTabSz="177800">
+          <a:endParaRPr lang="zh-CN" altLang="en-US" sz="600" b="1" kern="1200">
+            <a:latin typeface="Times New Roman"/>
+            <a:cs typeface="Times New Roman"/>
+          </a:endParaRPr>
+        </a:p>
+        <a:p>
+          <a:pPr lvl="0" algn="ctr" defTabSz="266700">
             <a:lnSpc>
               <a:spcPct val="90000"/>
             </a:lnSpc>
@@ -5186,14 +5448,17 @@
             </a:spcAft>
           </a:pPr>
           <a:r>
-            <a:rPr lang="en-US" sz="400" kern="1200"/>
-            <a:t>bose ga, gros pitaevskii, scattering length, trapped condensate, dilute bose ga</a:t>
+            <a:rPr lang="en-US" sz="600" kern="1200">
+              <a:latin typeface="Times New Roman"/>
+              <a:cs typeface="Times New Roman"/>
+            </a:rPr>
+            <a:t>bose ga, gros pitaevskii, scattering length, trapped condensate, dilute bose gas</a:t>
           </a:r>
         </a:p>
       </dsp:txBody>
       <dsp:txXfrm>
-        <a:off x="2437494" y="235443"/>
-        <a:ext cx="1234869" cy="376484"/>
+        <a:off x="2255449" y="258281"/>
+        <a:ext cx="1214204" cy="370184"/>
       </dsp:txXfrm>
     </dsp:sp>
     <dsp:sp modelId="{00DC5D98-F6C3-4243-AE53-58CE3811E38C}">
@@ -5203,8 +5468,8 @@
       </dsp:nvSpPr>
       <dsp:spPr>
         <a:xfrm>
-          <a:off x="3919337" y="140"/>
-          <a:ext cx="1234869" cy="376484"/>
+          <a:off x="3712495" y="26916"/>
+          <a:ext cx="1544031" cy="370184"/>
         </a:xfrm>
         <a:prstGeom prst="rect">
           <a:avLst/>
@@ -5235,12 +5500,12 @@
         </a:fontRef>
       </dsp:style>
       <dsp:txBody>
-        <a:bodyPr spcFirstLastPara="0" vert="horz" wrap="square" lIns="2540" tIns="2540" rIns="2540" bIns="2540" numCol="1" spcCol="1270" anchor="ctr" anchorCtr="0">
+        <a:bodyPr spcFirstLastPara="0" vert="horz" wrap="square" lIns="3810" tIns="3810" rIns="3810" bIns="3810" numCol="1" spcCol="1270" anchor="ctr" anchorCtr="0">
           <a:noAutofit/>
         </a:bodyPr>
         <a:lstStyle/>
         <a:p>
-          <a:pPr lvl="0" algn="ctr" defTabSz="177800">
+          <a:pPr lvl="0" algn="ctr" defTabSz="266700">
             <a:lnSpc>
               <a:spcPct val="90000"/>
             </a:lnSpc>
@@ -5252,13 +5517,19 @@
             </a:spcAft>
           </a:pPr>
           <a:r>
-            <a:rPr lang="en-US" altLang="zh-CN" sz="400" b="1" kern="1200"/>
+            <a:rPr lang="en-US" altLang="zh-CN" sz="600" b="1" kern="1200">
+              <a:latin typeface="Times New Roman"/>
+              <a:cs typeface="Times New Roman"/>
+            </a:rPr>
             <a:t>BEC Experiments</a:t>
           </a:r>
-          <a:endParaRPr lang="zh-CN" altLang="en-US" sz="400" b="1" kern="1200"/>
-        </a:p>
-        <a:p>
-          <a:pPr lvl="0" algn="ctr" defTabSz="177800">
+          <a:endParaRPr lang="zh-CN" altLang="en-US" sz="600" b="1" kern="1200">
+            <a:latin typeface="Times New Roman"/>
+            <a:cs typeface="Times New Roman"/>
+          </a:endParaRPr>
+        </a:p>
+        <a:p>
+          <a:pPr lvl="0" algn="ctr" defTabSz="266700">
             <a:lnSpc>
               <a:spcPct val="90000"/>
             </a:lnSpc>
@@ -5270,14 +5541,17 @@
             </a:spcAft>
           </a:pPr>
           <a:r>
-            <a:rPr lang="en-US" sz="400" kern="1200"/>
+            <a:rPr lang="en-US" sz="600" kern="1200">
+              <a:latin typeface="Times New Roman"/>
+              <a:cs typeface="Times New Roman"/>
+            </a:rPr>
             <a:t>optical lattice, matter wave, dark soliton, optical lattice bose einstein, state bose einstein</a:t>
           </a:r>
         </a:p>
       </dsp:txBody>
       <dsp:txXfrm>
-        <a:off x="3919337" y="140"/>
-        <a:ext cx="1234869" cy="376484"/>
+        <a:off x="3712495" y="26916"/>
+        <a:ext cx="1544031" cy="370184"/>
       </dsp:txXfrm>
     </dsp:sp>
     <dsp:sp modelId="{CFA623DC-4EF6-3F4C-AD72-5E92E2D14256}">
@@ -5287,8 +5561,8 @@
       </dsp:nvSpPr>
       <dsp:spPr>
         <a:xfrm>
-          <a:off x="3919337" y="470746"/>
-          <a:ext cx="1234869" cy="376484"/>
+          <a:off x="3712495" y="489646"/>
+          <a:ext cx="1544031" cy="370184"/>
         </a:xfrm>
         <a:prstGeom prst="rect">
           <a:avLst/>
@@ -5319,12 +5593,12 @@
         </a:fontRef>
       </dsp:style>
       <dsp:txBody>
-        <a:bodyPr spcFirstLastPara="0" vert="horz" wrap="square" lIns="2540" tIns="2540" rIns="2540" bIns="2540" numCol="1" spcCol="1270" anchor="ctr" anchorCtr="0">
+        <a:bodyPr spcFirstLastPara="0" vert="horz" wrap="square" lIns="3810" tIns="3810" rIns="3810" bIns="3810" numCol="1" spcCol="1270" anchor="ctr" anchorCtr="0">
           <a:noAutofit/>
         </a:bodyPr>
         <a:lstStyle/>
         <a:p>
-          <a:pPr lvl="0" algn="ctr" defTabSz="177800">
+          <a:pPr lvl="0" algn="ctr" defTabSz="266700">
             <a:lnSpc>
               <a:spcPct val="90000"/>
             </a:lnSpc>
@@ -5336,12 +5610,15 @@
             </a:spcAft>
           </a:pPr>
           <a:r>
-            <a:rPr lang="en-US" sz="400" b="1" kern="1200"/>
+            <a:rPr lang="en-US" sz="600" b="1" kern="1200">
+              <a:latin typeface="Times New Roman"/>
+              <a:cs typeface="Times New Roman"/>
+            </a:rPr>
             <a:t>BEC with Interactions</a:t>
           </a:r>
         </a:p>
         <a:p>
-          <a:pPr lvl="0" algn="ctr" defTabSz="177800">
+          <a:pPr lvl="0" algn="ctr" defTabSz="266700">
             <a:lnSpc>
               <a:spcPct val="90000"/>
             </a:lnSpc>
@@ -5353,14 +5630,17 @@
             </a:spcAft>
           </a:pPr>
           <a:r>
-            <a:rPr lang="en-US" sz="400" kern="1200"/>
+            <a:rPr lang="en-US" sz="600" kern="1200">
+              <a:latin typeface="Times New Roman"/>
+              <a:cs typeface="Times New Roman"/>
+            </a:rPr>
             <a:t>interaction bose einstein, critical velocity, attractive interaction bose einstein, nonlinear schrodinger equation, interaction bose</a:t>
           </a:r>
         </a:p>
       </dsp:txBody>
       <dsp:txXfrm>
-        <a:off x="3919337" y="470746"/>
-        <a:ext cx="1234869" cy="376484"/>
+        <a:off x="3712495" y="489646"/>
+        <a:ext cx="1544031" cy="370184"/>
       </dsp:txXfrm>
     </dsp:sp>
     <dsp:sp modelId="{F1395065-4965-524C-BA56-C33641CB14F9}">
@@ -5370,8 +5650,8 @@
       </dsp:nvSpPr>
       <dsp:spPr>
         <a:xfrm>
-          <a:off x="2437494" y="1411957"/>
-          <a:ext cx="1234869" cy="376484"/>
+          <a:off x="2255449" y="1415107"/>
+          <a:ext cx="1214204" cy="370184"/>
         </a:xfrm>
         <a:prstGeom prst="rect">
           <a:avLst/>
@@ -5402,12 +5682,12 @@
         </a:fontRef>
       </dsp:style>
       <dsp:txBody>
-        <a:bodyPr spcFirstLastPara="0" vert="horz" wrap="square" lIns="2540" tIns="2540" rIns="2540" bIns="2540" numCol="1" spcCol="1270" anchor="ctr" anchorCtr="0">
+        <a:bodyPr spcFirstLastPara="0" vert="horz" wrap="square" lIns="3810" tIns="3810" rIns="3810" bIns="3810" numCol="1" spcCol="1270" anchor="ctr" anchorCtr="0">
           <a:noAutofit/>
         </a:bodyPr>
         <a:lstStyle/>
         <a:p>
-          <a:pPr lvl="0" algn="ctr" defTabSz="177800">
+          <a:pPr lvl="0" algn="ctr" defTabSz="266700">
             <a:lnSpc>
               <a:spcPct val="90000"/>
             </a:lnSpc>
@@ -5419,12 +5699,15 @@
             </a:spcAft>
           </a:pPr>
           <a:r>
-            <a:rPr lang="en-US" sz="400" b="1" kern="1200"/>
+            <a:rPr lang="en-US" sz="600" b="1" kern="1200">
+              <a:latin typeface="Times New Roman"/>
+              <a:cs typeface="Times New Roman"/>
+            </a:rPr>
             <a:t>Quantum Hall Effect</a:t>
           </a:r>
         </a:p>
         <a:p>
-          <a:pPr lvl="0" algn="ctr" defTabSz="177800">
+          <a:pPr lvl="0" algn="ctr" defTabSz="266700">
             <a:lnSpc>
               <a:spcPct val="90000"/>
             </a:lnSpc>
@@ -5436,14 +5719,17 @@
             </a:spcAft>
           </a:pPr>
           <a:r>
-            <a:rPr lang="en-US" sz="400" kern="1200"/>
+            <a:rPr lang="en-US" sz="600" kern="1200">
+              <a:latin typeface="Times New Roman"/>
+              <a:cs typeface="Times New Roman"/>
+            </a:rPr>
             <a:t>landau level, lowest landau level, lowest landau, strong magnetic field, filling factor</a:t>
           </a:r>
         </a:p>
       </dsp:txBody>
       <dsp:txXfrm>
-        <a:off x="2437494" y="1411957"/>
-        <a:ext cx="1234869" cy="376484"/>
+        <a:off x="2255449" y="1415107"/>
+        <a:ext cx="1214204" cy="370184"/>
       </dsp:txXfrm>
     </dsp:sp>
     <dsp:sp modelId="{5B5670C3-AF3F-2D44-BD97-CC7BF0EE63BA}">
@@ -5453,8 +5739,8 @@
       </dsp:nvSpPr>
       <dsp:spPr>
         <a:xfrm>
-          <a:off x="3919337" y="941352"/>
-          <a:ext cx="1234869" cy="376484"/>
+          <a:off x="3712495" y="952377"/>
+          <a:ext cx="1544031" cy="370184"/>
         </a:xfrm>
         <a:prstGeom prst="rect">
           <a:avLst/>
@@ -5485,12 +5771,12 @@
         </a:fontRef>
       </dsp:style>
       <dsp:txBody>
-        <a:bodyPr spcFirstLastPara="0" vert="horz" wrap="square" lIns="2540" tIns="2540" rIns="2540" bIns="2540" numCol="1" spcCol="1270" anchor="ctr" anchorCtr="0">
+        <a:bodyPr spcFirstLastPara="0" vert="horz" wrap="square" lIns="3810" tIns="3810" rIns="3810" bIns="3810" numCol="1" spcCol="1270" anchor="ctr" anchorCtr="0">
           <a:noAutofit/>
         </a:bodyPr>
         <a:lstStyle/>
         <a:p>
-          <a:pPr lvl="0" algn="ctr" defTabSz="177800">
+          <a:pPr lvl="0" algn="ctr" defTabSz="266700">
             <a:lnSpc>
               <a:spcPct val="90000"/>
             </a:lnSpc>
@@ -5502,12 +5788,15 @@
             </a:spcAft>
           </a:pPr>
           <a:r>
-            <a:rPr lang="en-US" sz="400" b="1" kern="1200"/>
+            <a:rPr lang="en-US" sz="600" b="1" kern="1200">
+              <a:latin typeface="Times New Roman"/>
+              <a:cs typeface="Times New Roman"/>
+            </a:rPr>
             <a:t>Quantum hall Effect</a:t>
           </a:r>
         </a:p>
         <a:p>
-          <a:pPr lvl="0" algn="ctr" defTabSz="177800">
+          <a:pPr lvl="0" algn="ctr" defTabSz="266700">
             <a:lnSpc>
               <a:spcPct val="90000"/>
             </a:lnSpc>
@@ -5519,14 +5808,17 @@
             </a:spcAft>
           </a:pPr>
           <a:r>
-            <a:rPr lang="en-US" sz="400" kern="1200"/>
+            <a:rPr lang="en-US" sz="600" kern="1200">
+              <a:latin typeface="Times New Roman"/>
+              <a:cs typeface="Times New Roman"/>
+            </a:rPr>
             <a:t>composite fermion, quantum hall system, hall system, quantum hall regime, hall regime</a:t>
           </a:r>
         </a:p>
       </dsp:txBody>
       <dsp:txXfrm>
-        <a:off x="3919337" y="941352"/>
-        <a:ext cx="1234869" cy="376484"/>
+        <a:off x="3712495" y="952377"/>
+        <a:ext cx="1544031" cy="370184"/>
       </dsp:txXfrm>
     </dsp:sp>
     <dsp:sp modelId="{7C28F5C3-3EB8-3E43-BB7D-F38CAB4C870E}">
@@ -5536,8 +5828,8 @@
       </dsp:nvSpPr>
       <dsp:spPr>
         <a:xfrm>
-          <a:off x="3919337" y="1411957"/>
-          <a:ext cx="1234869" cy="376484"/>
+          <a:off x="3712495" y="1415107"/>
+          <a:ext cx="1544031" cy="370184"/>
         </a:xfrm>
         <a:prstGeom prst="rect">
           <a:avLst/>
@@ -5568,12 +5860,12 @@
         </a:fontRef>
       </dsp:style>
       <dsp:txBody>
-        <a:bodyPr spcFirstLastPara="0" vert="horz" wrap="square" lIns="2540" tIns="2540" rIns="2540" bIns="2540" numCol="1" spcCol="1270" anchor="ctr" anchorCtr="0">
+        <a:bodyPr spcFirstLastPara="0" vert="horz" wrap="square" lIns="3810" tIns="3810" rIns="3810" bIns="3810" numCol="1" spcCol="1270" anchor="ctr" anchorCtr="0">
           <a:noAutofit/>
         </a:bodyPr>
         <a:lstStyle/>
         <a:p>
-          <a:pPr lvl="0" algn="ctr" defTabSz="177800">
+          <a:pPr lvl="0" algn="ctr" defTabSz="266700">
             <a:lnSpc>
               <a:spcPct val="90000"/>
             </a:lnSpc>
@@ -5585,12 +5877,15 @@
             </a:spcAft>
           </a:pPr>
           <a:r>
-            <a:rPr lang="en-US" sz="400" b="1" kern="1200"/>
+            <a:rPr lang="en-US" sz="600" b="1" kern="1200">
+              <a:latin typeface="Times New Roman"/>
+              <a:cs typeface="Times New Roman"/>
+            </a:rPr>
             <a:t>Fractional Quantum Hall Effect</a:t>
           </a:r>
         </a:p>
         <a:p>
-          <a:pPr lvl="0" algn="ctr" defTabSz="177800">
+          <a:pPr lvl="0" algn="ctr" defTabSz="266700">
             <a:lnSpc>
               <a:spcPct val="90000"/>
             </a:lnSpc>
@@ -5602,14 +5897,17 @@
             </a:spcAft>
           </a:pPr>
           <a:r>
-            <a:rPr lang="en-US" sz="400" kern="1200"/>
+            <a:rPr lang="en-US" sz="600" kern="1200">
+              <a:latin typeface="Times New Roman"/>
+              <a:cs typeface="Times New Roman"/>
+            </a:rPr>
             <a:t>exclusion statistic, fractional exclusion statistic, fractional exclusion, virial coefficient, second virial coefficient</a:t>
           </a:r>
         </a:p>
       </dsp:txBody>
       <dsp:txXfrm>
-        <a:off x="3919337" y="1411957"/>
-        <a:ext cx="1234869" cy="376484"/>
+        <a:off x="3712495" y="1415107"/>
+        <a:ext cx="1544031" cy="370184"/>
       </dsp:txXfrm>
     </dsp:sp>
     <dsp:sp modelId="{AB63BD72-187B-8340-AA4F-647964CEC9B9}">
@@ -5619,8 +5917,8 @@
       </dsp:nvSpPr>
       <dsp:spPr>
         <a:xfrm>
-          <a:off x="3919337" y="1882563"/>
-          <a:ext cx="1234869" cy="376484"/>
+          <a:off x="3712495" y="1877838"/>
+          <a:ext cx="1544031" cy="370184"/>
         </a:xfrm>
         <a:prstGeom prst="rect">
           <a:avLst/>
@@ -5651,12 +5949,12 @@
         </a:fontRef>
       </dsp:style>
       <dsp:txBody>
-        <a:bodyPr spcFirstLastPara="0" vert="horz" wrap="square" lIns="2540" tIns="2540" rIns="2540" bIns="2540" numCol="1" spcCol="1270" anchor="ctr" anchorCtr="0">
+        <a:bodyPr spcFirstLastPara="0" vert="horz" wrap="square" lIns="3810" tIns="3810" rIns="3810" bIns="3810" numCol="1" spcCol="1270" anchor="ctr" anchorCtr="0">
           <a:noAutofit/>
         </a:bodyPr>
         <a:lstStyle/>
         <a:p>
-          <a:pPr lvl="0" algn="ctr" defTabSz="177800">
+          <a:pPr lvl="0" algn="ctr" defTabSz="266700">
             <a:lnSpc>
               <a:spcPct val="90000"/>
             </a:lnSpc>
@@ -5668,12 +5966,15 @@
             </a:spcAft>
           </a:pPr>
           <a:r>
-            <a:rPr lang="en-US" sz="400" b="1" kern="1200"/>
+            <a:rPr lang="en-US" sz="600" b="1" kern="1200">
+              <a:latin typeface="Times New Roman"/>
+              <a:cs typeface="Times New Roman"/>
+            </a:rPr>
             <a:t>Landau Level</a:t>
           </a:r>
         </a:p>
         <a:p>
-          <a:pPr lvl="0" algn="ctr" defTabSz="177800">
+          <a:pPr lvl="0" algn="ctr" defTabSz="266700">
             <a:lnSpc>
               <a:spcPct val="90000"/>
             </a:lnSpc>
@@ -5685,14 +5986,17 @@
             </a:spcAft>
           </a:pPr>
           <a:r>
-            <a:rPr lang="en-US" sz="400" kern="1200"/>
+            <a:rPr lang="en-US" sz="600" kern="1200">
+              <a:latin typeface="Times New Roman"/>
+              <a:cs typeface="Times New Roman"/>
+            </a:rPr>
             <a:t>extended state, lowest landau level approximation, wigner solid, soliton lattice, conjugated polymer</a:t>
           </a:r>
         </a:p>
       </dsp:txBody>
       <dsp:txXfrm>
-        <a:off x="3919337" y="1882563"/>
-        <a:ext cx="1234869" cy="376484"/>
+        <a:off x="3712495" y="1877838"/>
+        <a:ext cx="1544031" cy="370184"/>
       </dsp:txXfrm>
     </dsp:sp>
     <dsp:sp modelId="{58E3B7F4-F274-674E-909D-8817DB493DAB}">
@@ -5702,8 +6006,8 @@
       </dsp:nvSpPr>
       <dsp:spPr>
         <a:xfrm>
-          <a:off x="2437494" y="2588471"/>
-          <a:ext cx="1234869" cy="376484"/>
+          <a:off x="2255449" y="2471206"/>
+          <a:ext cx="1214204" cy="571638"/>
         </a:xfrm>
         <a:prstGeom prst="rect">
           <a:avLst/>
@@ -5734,12 +6038,12 @@
         </a:fontRef>
       </dsp:style>
       <dsp:txBody>
-        <a:bodyPr spcFirstLastPara="0" vert="horz" wrap="square" lIns="2540" tIns="2540" rIns="2540" bIns="2540" numCol="1" spcCol="1270" anchor="ctr" anchorCtr="0">
+        <a:bodyPr spcFirstLastPara="0" vert="horz" wrap="square" lIns="3810" tIns="3810" rIns="3810" bIns="3810" numCol="1" spcCol="1270" anchor="ctr" anchorCtr="0">
           <a:noAutofit/>
         </a:bodyPr>
         <a:lstStyle/>
         <a:p>
-          <a:pPr lvl="0" algn="ctr" defTabSz="177800">
+          <a:pPr lvl="0" algn="ctr" defTabSz="266700">
             <a:lnSpc>
               <a:spcPct val="90000"/>
             </a:lnSpc>
@@ -5751,12 +6055,15 @@
             </a:spcAft>
           </a:pPr>
           <a:r>
-            <a:rPr lang="en-US" sz="400" b="1" kern="1200"/>
+            <a:rPr lang="en-US" sz="600" b="1" kern="1200">
+              <a:latin typeface="Times New Roman"/>
+              <a:cs typeface="Times New Roman"/>
+            </a:rPr>
             <a:t>Quantum Hall Fliud</a:t>
           </a:r>
         </a:p>
         <a:p>
-          <a:pPr lvl="0" algn="ctr" defTabSz="177800">
+          <a:pPr lvl="0" algn="ctr" defTabSz="266700">
             <a:lnSpc>
               <a:spcPct val="90000"/>
             </a:lnSpc>
@@ -5768,14 +6075,17 @@
             </a:spcAft>
           </a:pPr>
           <a:r>
-            <a:rPr lang="en-US" sz="400" kern="1200"/>
+            <a:rPr lang="en-US" sz="600" kern="1200">
+              <a:latin typeface="Times New Roman"/>
+              <a:cs typeface="Times New Roman"/>
+            </a:rPr>
             <a:t>quantum hall fluid, hall fluid, incompressible quantum, incompressible quantum hall, minimal model</a:t>
           </a:r>
         </a:p>
       </dsp:txBody>
       <dsp:txXfrm>
-        <a:off x="2437494" y="2588471"/>
-        <a:ext cx="1234869" cy="376484"/>
+        <a:off x="2255449" y="2471206"/>
+        <a:ext cx="1214204" cy="571638"/>
       </dsp:txXfrm>
     </dsp:sp>
     <dsp:sp modelId="{0F4B3AFC-DCFA-884B-8F4F-3004191255A5}">
@@ -5785,8 +6095,8 @@
       </dsp:nvSpPr>
       <dsp:spPr>
         <a:xfrm>
-          <a:off x="3919337" y="2353169"/>
-          <a:ext cx="1234869" cy="376484"/>
+          <a:off x="3712495" y="2340568"/>
+          <a:ext cx="1544031" cy="370184"/>
         </a:xfrm>
         <a:prstGeom prst="rect">
           <a:avLst/>
@@ -5817,12 +6127,12 @@
         </a:fontRef>
       </dsp:style>
       <dsp:txBody>
-        <a:bodyPr spcFirstLastPara="0" vert="horz" wrap="square" lIns="2540" tIns="2540" rIns="2540" bIns="2540" numCol="1" spcCol="1270" anchor="ctr" anchorCtr="0">
+        <a:bodyPr spcFirstLastPara="0" vert="horz" wrap="square" lIns="3810" tIns="3810" rIns="3810" bIns="3810" numCol="1" spcCol="1270" anchor="ctr" anchorCtr="0">
           <a:noAutofit/>
         </a:bodyPr>
         <a:lstStyle/>
         <a:p>
-          <a:pPr lvl="0" algn="ctr" defTabSz="177800">
+          <a:pPr lvl="0" algn="ctr" defTabSz="266700">
             <a:lnSpc>
               <a:spcPct val="90000"/>
             </a:lnSpc>
@@ -5834,12 +6144,15 @@
             </a:spcAft>
           </a:pPr>
           <a:r>
-            <a:rPr lang="en-US" sz="400" b="1" kern="1200"/>
+            <a:rPr lang="en-US" sz="600" b="1" kern="1200">
+              <a:latin typeface="Times New Roman"/>
+              <a:cs typeface="Times New Roman"/>
+            </a:rPr>
             <a:t>Conformal Filed Theory</a:t>
           </a:r>
         </a:p>
         <a:p>
-          <a:pPr lvl="0" algn="ctr" defTabSz="177800">
+          <a:pPr lvl="0" algn="ctr" defTabSz="266700">
             <a:lnSpc>
               <a:spcPct val="90000"/>
             </a:lnSpc>
@@ -5851,14 +6164,17 @@
             </a:spcAft>
           </a:pPr>
           <a:r>
-            <a:rPr lang="en-US" sz="400" kern="1200"/>
+            <a:rPr lang="en-US" sz="600" kern="1200">
+              <a:latin typeface="Times New Roman"/>
+              <a:cs typeface="Times New Roman"/>
+            </a:rPr>
             <a:t>conformal field theory, conformal field, logarithmic conformal field theory, quantum hall transition, integer quantum hall transition</a:t>
           </a:r>
         </a:p>
       </dsp:txBody>
       <dsp:txXfrm>
-        <a:off x="3919337" y="2353169"/>
-        <a:ext cx="1234869" cy="376484"/>
+        <a:off x="3712495" y="2340568"/>
+        <a:ext cx="1544031" cy="370184"/>
       </dsp:txXfrm>
     </dsp:sp>
     <dsp:sp modelId="{08A4EA76-26AE-3F4A-9104-EF4920BFBC91}">
@@ -5868,8 +6184,8 @@
       </dsp:nvSpPr>
       <dsp:spPr>
         <a:xfrm>
-          <a:off x="3919337" y="2823774"/>
-          <a:ext cx="1234869" cy="376484"/>
+          <a:off x="3712495" y="2803299"/>
+          <a:ext cx="1544031" cy="370184"/>
         </a:xfrm>
         <a:prstGeom prst="rect">
           <a:avLst/>
@@ -5900,12 +6216,12 @@
         </a:fontRef>
       </dsp:style>
       <dsp:txBody>
-        <a:bodyPr spcFirstLastPara="0" vert="horz" wrap="square" lIns="2540" tIns="2540" rIns="2540" bIns="2540" numCol="1" spcCol="1270" anchor="ctr" anchorCtr="0">
+        <a:bodyPr spcFirstLastPara="0" vert="horz" wrap="square" lIns="3810" tIns="3810" rIns="3810" bIns="3810" numCol="1" spcCol="1270" anchor="ctr" anchorCtr="0">
           <a:noAutofit/>
         </a:bodyPr>
         <a:lstStyle/>
         <a:p>
-          <a:pPr lvl="0" algn="ctr" defTabSz="177800">
+          <a:pPr lvl="0" algn="ctr" defTabSz="266700">
             <a:lnSpc>
               <a:spcPct val="90000"/>
             </a:lnSpc>
@@ -5917,12 +6233,15 @@
             </a:spcAft>
           </a:pPr>
           <a:r>
-            <a:rPr lang="en-US" sz="400" b="1" kern="1200"/>
+            <a:rPr lang="en-US" sz="600" b="1" kern="1200">
+              <a:latin typeface="Times New Roman"/>
+              <a:cs typeface="Times New Roman"/>
+            </a:rPr>
             <a:t>Spin Scattering</a:t>
           </a:r>
         </a:p>
         <a:p>
-          <a:pPr lvl="0" algn="ctr" defTabSz="177800">
+          <a:pPr lvl="0" algn="ctr" defTabSz="266700">
             <a:lnSpc>
               <a:spcPct val="90000"/>
             </a:lnSpc>
@@ -5934,14 +6253,17 @@
             </a:spcAft>
           </a:pPr>
           <a:r>
-            <a:rPr lang="en-US" sz="400" kern="1200"/>
+            <a:rPr lang="en-US" sz="600" kern="1200">
+              <a:latin typeface="Times New Roman"/>
+              <a:cs typeface="Times New Roman"/>
+            </a:rPr>
             <a:t>spin dephasing, spin dephasing time, spin polarization, quantum well, dephasing time</a:t>
           </a:r>
         </a:p>
       </dsp:txBody>
       <dsp:txXfrm>
-        <a:off x="3919337" y="2823774"/>
-        <a:ext cx="1234869" cy="376484"/>
+        <a:off x="3712495" y="2803299"/>
+        <a:ext cx="1544031" cy="370184"/>
       </dsp:txXfrm>
     </dsp:sp>
     <dsp:sp modelId="{DFC39481-4D5D-4542-AA6F-7D15CE82F780}">
@@ -5951,8 +6273,8 @@
       </dsp:nvSpPr>
       <dsp:spPr>
         <a:xfrm>
-          <a:off x="955651" y="1882563"/>
-          <a:ext cx="1234869" cy="376484"/>
+          <a:off x="617123" y="1928201"/>
+          <a:ext cx="1395485" cy="370184"/>
         </a:xfrm>
         <a:prstGeom prst="rect">
           <a:avLst/>
@@ -5983,12 +6305,12 @@
         </a:fontRef>
       </dsp:style>
       <dsp:txBody>
-        <a:bodyPr spcFirstLastPara="0" vert="horz" wrap="square" lIns="2540" tIns="2540" rIns="2540" bIns="2540" numCol="1" spcCol="1270" anchor="ctr" anchorCtr="0">
+        <a:bodyPr spcFirstLastPara="0" vert="horz" wrap="square" lIns="3810" tIns="3810" rIns="3810" bIns="3810" numCol="1" spcCol="1270" anchor="ctr" anchorCtr="0">
           <a:noAutofit/>
         </a:bodyPr>
         <a:lstStyle/>
         <a:p>
-          <a:pPr lvl="0" algn="ctr" defTabSz="177800">
+          <a:pPr lvl="0" algn="ctr" defTabSz="266700">
             <a:lnSpc>
               <a:spcPct val="90000"/>
             </a:lnSpc>
@@ -6000,21 +6322,33 @@
             </a:spcAft>
           </a:pPr>
           <a:r>
-            <a:rPr lang="en-US" altLang="zh-CN" sz="400" b="1" kern="1200"/>
+            <a:rPr lang="en-US" altLang="zh-CN" sz="600" b="1" kern="1200">
+              <a:latin typeface="Times New Roman"/>
+              <a:cs typeface="Times New Roman"/>
+            </a:rPr>
             <a:t>Statistical</a:t>
           </a:r>
           <a:r>
-            <a:rPr lang="zh-CN" altLang="en-US" sz="400" b="1" kern="1200"/>
+            <a:rPr lang="zh-CN" altLang="en-US" sz="600" b="1" kern="1200">
+              <a:latin typeface="Times New Roman"/>
+              <a:cs typeface="Times New Roman"/>
+            </a:rPr>
             <a:t> </a:t>
           </a:r>
           <a:r>
-            <a:rPr lang="en-US" altLang="zh-CN" sz="400" b="1" kern="1200"/>
+            <a:rPr lang="en-US" altLang="zh-CN" sz="600" b="1" kern="1200">
+              <a:latin typeface="Times New Roman"/>
+              <a:cs typeface="Times New Roman"/>
+            </a:rPr>
             <a:t>Mechanics</a:t>
           </a:r>
-          <a:endParaRPr lang="zh-CN" altLang="en-US" sz="400" b="1" kern="1200"/>
-        </a:p>
-        <a:p>
-          <a:pPr lvl="0" algn="ctr" defTabSz="177800">
+          <a:endParaRPr lang="zh-CN" altLang="en-US" sz="600" b="1" kern="1200">
+            <a:latin typeface="Times New Roman"/>
+            <a:cs typeface="Times New Roman"/>
+          </a:endParaRPr>
+        </a:p>
+        <a:p>
+          <a:pPr lvl="0" algn="ctr" defTabSz="266700">
             <a:lnSpc>
               <a:spcPct val="90000"/>
             </a:lnSpc>
@@ -6026,14 +6360,17 @@
             </a:spcAft>
           </a:pPr>
           <a:r>
-            <a:rPr lang="en-US" sz="400" kern="1200"/>
+            <a:rPr lang="en-US" sz="600" kern="1200">
+              <a:latin typeface="Times New Roman"/>
+              <a:cs typeface="Times New Roman"/>
+            </a:rPr>
             <a:t>random matrix, random matrix theory, matrix theory, quantum chao, level spacing</a:t>
           </a:r>
         </a:p>
       </dsp:txBody>
       <dsp:txXfrm>
-        <a:off x="955651" y="1882563"/>
-        <a:ext cx="1234869" cy="376484"/>
+        <a:off x="617123" y="1928201"/>
+        <a:ext cx="1395485" cy="370184"/>
       </dsp:txXfrm>
     </dsp:sp>
     <dsp:sp modelId="{275577B6-BF57-B046-92BC-326926CE53BB}">
@@ -6043,8 +6380,8 @@
       </dsp:nvSpPr>
       <dsp:spPr>
         <a:xfrm>
-          <a:off x="955651" y="2353169"/>
-          <a:ext cx="1234869" cy="376484"/>
+          <a:off x="617123" y="2390932"/>
+          <a:ext cx="1395485" cy="370184"/>
         </a:xfrm>
         <a:prstGeom prst="rect">
           <a:avLst/>
@@ -6075,12 +6412,12 @@
         </a:fontRef>
       </dsp:style>
       <dsp:txBody>
-        <a:bodyPr spcFirstLastPara="0" vert="horz" wrap="square" lIns="2540" tIns="2540" rIns="2540" bIns="2540" numCol="1" spcCol="1270" anchor="ctr" anchorCtr="0">
+        <a:bodyPr spcFirstLastPara="0" vert="horz" wrap="square" lIns="3810" tIns="3810" rIns="3810" bIns="3810" numCol="1" spcCol="1270" anchor="ctr" anchorCtr="0">
           <a:noAutofit/>
         </a:bodyPr>
         <a:lstStyle/>
         <a:p>
-          <a:pPr lvl="0" algn="ctr" defTabSz="177800">
+          <a:pPr lvl="0" algn="ctr" defTabSz="266700">
             <a:lnSpc>
               <a:spcPct val="90000"/>
             </a:lnSpc>
@@ -6092,13 +6429,19 @@
             </a:spcAft>
           </a:pPr>
           <a:r>
-            <a:rPr lang="en-US" altLang="zh-CN" sz="400" b="1" kern="1200"/>
+            <a:rPr lang="en-US" altLang="zh-CN" sz="600" b="1" kern="1200">
+              <a:latin typeface="Times New Roman"/>
+              <a:cs typeface="Times New Roman"/>
+            </a:rPr>
             <a:t>Superconductivity</a:t>
           </a:r>
-          <a:endParaRPr lang="zh-CN" altLang="en-US" sz="400" b="1" kern="1200"/>
-        </a:p>
-        <a:p>
-          <a:pPr lvl="0" algn="ctr" defTabSz="177800">
+          <a:endParaRPr lang="zh-CN" altLang="en-US" sz="600" b="1" kern="1200">
+            <a:latin typeface="Times New Roman"/>
+            <a:cs typeface="Times New Roman"/>
+          </a:endParaRPr>
+        </a:p>
+        <a:p>
+          <a:pPr lvl="0" algn="ctr" defTabSz="266700">
             <a:lnSpc>
               <a:spcPct val="90000"/>
             </a:lnSpc>
@@ -6110,14 +6453,17 @@
             </a:spcAft>
           </a:pPr>
           <a:r>
-            <a:rPr lang="en-US" sz="400" kern="1200"/>
+            <a:rPr lang="en-US" sz="600" kern="1200">
+              <a:latin typeface="Times New Roman"/>
+              <a:cs typeface="Times New Roman"/>
+            </a:rPr>
             <a:t>order parameter, normal state, fermi surface, high temperature superconductor, superconducting state</a:t>
           </a:r>
         </a:p>
       </dsp:txBody>
       <dsp:txXfrm>
-        <a:off x="955651" y="2353169"/>
-        <a:ext cx="1234869" cy="376484"/>
+        <a:off x="617123" y="2390932"/>
+        <a:ext cx="1395485" cy="370184"/>
       </dsp:txXfrm>
     </dsp:sp>
     <dsp:sp modelId="{32BB539E-8628-534F-A302-CF20A99BA07C}">
@@ -6127,8 +6473,8 @@
       </dsp:nvSpPr>
       <dsp:spPr>
         <a:xfrm>
-          <a:off x="955651" y="2823774"/>
-          <a:ext cx="1234869" cy="376484"/>
+          <a:off x="617123" y="2853663"/>
+          <a:ext cx="1395485" cy="268246"/>
         </a:xfrm>
         <a:prstGeom prst="rect">
           <a:avLst/>
@@ -6159,12 +6505,12 @@
         </a:fontRef>
       </dsp:style>
       <dsp:txBody>
-        <a:bodyPr spcFirstLastPara="0" vert="horz" wrap="square" lIns="5080" tIns="5080" rIns="5080" bIns="5080" numCol="1" spcCol="1270" anchor="ctr" anchorCtr="0">
+        <a:bodyPr spcFirstLastPara="0" vert="horz" wrap="square" lIns="3810" tIns="3810" rIns="3810" bIns="3810" numCol="1" spcCol="1270" anchor="ctr" anchorCtr="0">
           <a:noAutofit/>
         </a:bodyPr>
         <a:lstStyle/>
         <a:p>
-          <a:pPr lvl="0" algn="ctr" defTabSz="355600">
+          <a:pPr lvl="0" algn="ctr" defTabSz="266700">
             <a:lnSpc>
               <a:spcPct val="90000"/>
             </a:lnSpc>
@@ -6176,14 +6522,17 @@
             </a:spcAft>
           </a:pPr>
           <a:r>
-            <a:rPr lang="en-US" altLang="zh-CN" sz="800" b="1" kern="1200"/>
+            <a:rPr lang="en-US" altLang="zh-CN" sz="600" b="1" kern="1200">
+              <a:latin typeface="Times New Roman"/>
+              <a:cs typeface="Times New Roman"/>
+            </a:rPr>
             <a:t>... ...</a:t>
           </a:r>
         </a:p>
       </dsp:txBody>
       <dsp:txXfrm>
-        <a:off x="955651" y="2823774"/>
-        <a:ext cx="1234869" cy="376484"/>
+        <a:off x="617123" y="2853663"/>
+        <a:ext cx="1395485" cy="268246"/>
       </dsp:txXfrm>
     </dsp:sp>
   </dsp:spTree>

</xml_diff>